<commit_message>
change of EPP to TLE (jhs)
</commit_message>
<xml_diff>
--- a/public/docx/SF 9 Elem and JHS - Sample.docx
+++ b/public/docx/SF 9 Elem and JHS - Sample.docx
@@ -1679,6 +1679,7 @@
                               </w:rPr>
                               <w:t>{</w:t>
                             </w:r>
+                            <w:proofErr w:type="spellStart"/>
                             <w:r>
                               <w:rPr>
                                 <w:rFonts w:ascii="Bookman Old Style" w:hAnsi="Bookman Old Style"/>
@@ -1690,6 +1691,7 @@
                               </w:rPr>
                               <w:t>learningReferenceNumber</w:t>
                             </w:r>
+                            <w:proofErr w:type="spellEnd"/>
                           </w:p>
                           <w:p>
                             <w:pPr>
@@ -1778,6 +1780,7 @@
                         </w:rPr>
                         <w:t>{</w:t>
                       </w:r>
+                      <w:proofErr w:type="spellStart"/>
                       <w:r>
                         <w:rPr>
                           <w:rFonts w:ascii="Bookman Old Style" w:hAnsi="Bookman Old Style"/>
@@ -1789,6 +1792,7 @@
                         </w:rPr>
                         <w:t>learningReferenceNumber</w:t>
                       </w:r>
+                      <w:proofErr w:type="spellEnd"/>
                     </w:p>
                     <w:p>
                       <w:pPr>
@@ -2534,7 +2538,21 @@
               <w:rPr>
                 <w:rFonts w:ascii="Bookman Old Style" w:hAnsi="Bookman Old Style"/>
               </w:rPr>
-              <w:t>{lastName}</w:t>
+              <w:t>{</w:t>
+            </w:r>
+            <w:proofErr w:type="spellStart"/>
+            <w:r>
+              <w:rPr>
+                <w:rFonts w:ascii="Bookman Old Style" w:hAnsi="Bookman Old Style"/>
+              </w:rPr>
+              <w:t>lastName</w:t>
+            </w:r>
+            <w:proofErr w:type="spellEnd"/>
+            <w:r>
+              <w:rPr>
+                <w:rFonts w:ascii="Bookman Old Style" w:hAnsi="Bookman Old Style"/>
+              </w:rPr>
+              <w:t>}</w:t>
             </w:r>
             <w:r>
               <w:rPr>
@@ -2548,6 +2566,7 @@
               </w:rPr>
               <w:t>{</w:t>
             </w:r>
+            <w:proofErr w:type="spellStart"/>
             <w:r>
               <w:rPr>
                 <w:rFonts w:ascii="Bookman Old Style" w:hAnsi="Bookman Old Style"/>
@@ -2558,7 +2577,14 @@
               <w:rPr>
                 <w:rFonts w:ascii="Bookman Old Style" w:hAnsi="Bookman Old Style"/>
               </w:rPr>
-              <w:t>Name}</w:t>
+              <w:t>Name</w:t>
+            </w:r>
+            <w:proofErr w:type="spellEnd"/>
+            <w:r>
+              <w:rPr>
+                <w:rFonts w:ascii="Bookman Old Style" w:hAnsi="Bookman Old Style"/>
+              </w:rPr>
+              <w:t>}</w:t>
             </w:r>
             <w:r>
               <w:rPr>
@@ -2572,6 +2598,7 @@
               </w:rPr>
               <w:t>{</w:t>
             </w:r>
+            <w:proofErr w:type="spellStart"/>
             <w:r>
               <w:rPr>
                 <w:rFonts w:ascii="Bookman Old Style" w:hAnsi="Bookman Old Style"/>
@@ -2582,13 +2609,34 @@
               <w:rPr>
                 <w:rFonts w:ascii="Bookman Old Style" w:hAnsi="Bookman Old Style"/>
               </w:rPr>
-              <w:t>Name}</w:t>
+              <w:t>Name</w:t>
+            </w:r>
+            <w:proofErr w:type="spellEnd"/>
+            <w:r>
+              <w:rPr>
+                <w:rFonts w:ascii="Bookman Old Style" w:hAnsi="Bookman Old Style"/>
+              </w:rPr>
+              <w:t>}</w:t>
             </w:r>
             <w:r>
               <w:rPr>
                 <w:rFonts w:ascii="Bookman Old Style" w:hAnsi="Bookman Old Style"/>
               </w:rPr>
-              <w:t>, {nameExtension}</w:t>
+              <w:t>, {</w:t>
+            </w:r>
+            <w:proofErr w:type="spellStart"/>
+            <w:r>
+              <w:rPr>
+                <w:rFonts w:ascii="Bookman Old Style" w:hAnsi="Bookman Old Style"/>
+              </w:rPr>
+              <w:t>nameExtension</w:t>
+            </w:r>
+            <w:proofErr w:type="spellEnd"/>
+            <w:r>
+              <w:rPr>
+                <w:rFonts w:ascii="Bookman Old Style" w:hAnsi="Bookman Old Style"/>
+              </w:rPr>
+              <w:t>}</w:t>
             </w:r>
           </w:p>
         </w:tc>
@@ -2750,7 +2798,23 @@
                 <w:rFonts w:ascii="Bookman Old Style" w:hAnsi="Bookman Old Style"/>
                 <w:lang w:val="en-US"/>
               </w:rPr>
-              <w:t>{gradeLevel}</w:t>
+              <w:t>{</w:t>
+            </w:r>
+            <w:proofErr w:type="spellStart"/>
+            <w:r>
+              <w:rPr>
+                <w:rFonts w:ascii="Bookman Old Style" w:hAnsi="Bookman Old Style"/>
+                <w:lang w:val="en-US"/>
+              </w:rPr>
+              <w:t>gradeLevel</w:t>
+            </w:r>
+            <w:proofErr w:type="spellEnd"/>
+            <w:r>
+              <w:rPr>
+                <w:rFonts w:ascii="Bookman Old Style" w:hAnsi="Bookman Old Style"/>
+                <w:lang w:val="en-US"/>
+              </w:rPr>
+              <w:t>}</w:t>
             </w:r>
           </w:p>
         </w:tc>
@@ -2803,6 +2867,7 @@
               </w:rPr>
               <w:t>{</w:t>
             </w:r>
+            <w:proofErr w:type="spellStart"/>
             <w:r>
               <w:rPr>
                 <w:rFonts w:ascii="Bookman Old Style" w:hAnsi="Bookman Old Style"/>
@@ -2810,6 +2875,7 @@
               </w:rPr>
               <w:t>className</w:t>
             </w:r>
+            <w:proofErr w:type="spellEnd"/>
             <w:r>
               <w:rPr>
                 <w:rFonts w:ascii="Bookman Old Style" w:hAnsi="Bookman Old Style"/>
@@ -2868,7 +2934,15 @@
                 <w:rFonts w:ascii="Bookman Old Style" w:hAnsi="Bookman Old Style"/>
                 <w:lang w:val="en-NZ"/>
               </w:rPr>
-              <w:t>{school</w:t>
+              <w:t>{</w:t>
+            </w:r>
+            <w:proofErr w:type="spellStart"/>
+            <w:r>
+              <w:rPr>
+                <w:rFonts w:ascii="Bookman Old Style" w:hAnsi="Bookman Old Style"/>
+                <w:lang w:val="en-NZ"/>
+              </w:rPr>
+              <w:t>school</w:t>
             </w:r>
             <w:r>
               <w:rPr>
@@ -2882,7 +2956,15 @@
                 <w:rFonts w:ascii="Bookman Old Style" w:hAnsi="Bookman Old Style"/>
                 <w:lang w:val="en-NZ"/>
               </w:rPr>
-              <w:t>ear}</w:t>
+              <w:t>ear</w:t>
+            </w:r>
+            <w:proofErr w:type="spellEnd"/>
+            <w:r>
+              <w:rPr>
+                <w:rFonts w:ascii="Bookman Old Style" w:hAnsi="Bookman Old Style"/>
+                <w:lang w:val="en-NZ"/>
+              </w:rPr>
+              <w:t>}</w:t>
             </w:r>
           </w:p>
         </w:tc>
@@ -2947,7 +3029,27 @@
           <w:szCs w:val="20"/>
           <w:lang w:val="en-US"/>
         </w:rPr>
-        <w:t>This report card shows the ability and progress your child has made in the different learning areas as well as his/her core values.</w:t>
+        <w:t xml:space="preserve">This report card shows the ability and </w:t>
+      </w:r>
+      <w:proofErr w:type="gramStart"/>
+      <w:r>
+        <w:rPr>
+          <w:rFonts w:ascii="Bookman Old Style" w:hAnsi="Bookman Old Style"/>
+          <w:sz w:val="20"/>
+          <w:szCs w:val="20"/>
+          <w:lang w:val="en-US"/>
+        </w:rPr>
+        <w:t>progress</w:t>
+      </w:r>
+      <w:proofErr w:type="gramEnd"/>
+      <w:r>
+        <w:rPr>
+          <w:rFonts w:ascii="Bookman Old Style" w:hAnsi="Bookman Old Style"/>
+          <w:sz w:val="20"/>
+          <w:szCs w:val="20"/>
+          <w:lang w:val="en-US"/>
+        </w:rPr>
+        <w:t xml:space="preserve"> your child has made in the different learning areas as well as his/her core values.</w:t>
       </w:r>
     </w:p>
     <w:p>
@@ -3158,7 +3260,31 @@
                 <w:szCs w:val="20"/>
                 <w:lang w:val="en-US"/>
               </w:rPr>
-              <w:t>{principalName}</w:t>
+              <w:t>{</w:t>
+            </w:r>
+            <w:proofErr w:type="spellStart"/>
+            <w:r>
+              <w:rPr>
+                <w:rFonts w:ascii="Bookman Old Style" w:hAnsi="Bookman Old Style"/>
+                <w:b/>
+                <w:bCs/>
+                <w:sz w:val="20"/>
+                <w:szCs w:val="20"/>
+                <w:lang w:val="en-US"/>
+              </w:rPr>
+              <w:t>principalName</w:t>
+            </w:r>
+            <w:proofErr w:type="spellEnd"/>
+            <w:r>
+              <w:rPr>
+                <w:rFonts w:ascii="Bookman Old Style" w:hAnsi="Bookman Old Style"/>
+                <w:b/>
+                <w:bCs/>
+                <w:sz w:val="20"/>
+                <w:szCs w:val="20"/>
+                <w:lang w:val="en-US"/>
+              </w:rPr>
+              <w:t>}</w:t>
             </w:r>
           </w:p>
         </w:tc>
@@ -3799,6 +3925,39 @@
                 <w:lang w:val="en-US"/>
               </w:rPr>
             </w:pPr>
+            <w:r>
+              <w:rPr>
+                <w:rFonts w:ascii="Bookman Old Style" w:hAnsi="Bookman Old Style"/>
+                <w:b/>
+                <w:bCs/>
+                <w:sz w:val="20"/>
+                <w:szCs w:val="20"/>
+                <w:lang w:val="en-US"/>
+              </w:rPr>
+              <w:t>{</w:t>
+            </w:r>
+            <w:proofErr w:type="spellStart"/>
+            <w:r>
+              <w:rPr>
+                <w:rFonts w:ascii="Bookman Old Style" w:hAnsi="Bookman Old Style"/>
+                <w:sz w:val="20"/>
+                <w:szCs w:val="20"/>
+                <w:lang w:val="en-US"/>
+              </w:rPr>
+              <w:t>principalName</w:t>
+            </w:r>
+            <w:proofErr w:type="spellEnd"/>
+            <w:r>
+              <w:rPr>
+                <w:rFonts w:ascii="Bookman Old Style" w:hAnsi="Bookman Old Style"/>
+                <w:b/>
+                <w:bCs/>
+                <w:sz w:val="20"/>
+                <w:szCs w:val="20"/>
+                <w:lang w:val="en-US"/>
+              </w:rPr>
+              <w:t>}</w:t>
+            </w:r>
           </w:p>
         </w:tc>
       </w:tr>
@@ -4341,13 +4500,6 @@
                                       <w:sz w:val="18"/>
                                     </w:rPr>
                                   </w:pPr>
-                                  <w:r>
-                                    <w:rPr>
-                                      <w:rFonts w:ascii="Times New Roman"/>
-                                      <w:sz w:val="18"/>
-                                    </w:rPr>
-                                    <w:t>80</w:t>
-                                  </w:r>
                                 </w:p>
                               </w:tc>
                               <w:tc>
@@ -4367,13 +4519,6 @@
                                       <w:sz w:val="18"/>
                                     </w:rPr>
                                   </w:pPr>
-                                  <w:r>
-                                    <w:rPr>
-                                      <w:rFonts w:ascii="Times New Roman"/>
-                                      <w:sz w:val="18"/>
-                                    </w:rPr>
-                                    <w:t>80</w:t>
-                                  </w:r>
                                 </w:p>
                               </w:tc>
                               <w:tc>
@@ -4393,13 +4538,6 @@
                                       <w:sz w:val="18"/>
                                     </w:rPr>
                                   </w:pPr>
-                                  <w:r>
-                                    <w:rPr>
-                                      <w:rFonts w:ascii="Times New Roman"/>
-                                      <w:sz w:val="18"/>
-                                    </w:rPr>
-                                    <w:t>80</w:t>
-                                  </w:r>
                                 </w:p>
                               </w:tc>
                               <w:tc>
@@ -4419,13 +4557,6 @@
                                       <w:sz w:val="18"/>
                                     </w:rPr>
                                   </w:pPr>
-                                  <w:r>
-                                    <w:rPr>
-                                      <w:rFonts w:ascii="Times New Roman"/>
-                                      <w:sz w:val="18"/>
-                                    </w:rPr>
-                                    <w:t>80</w:t>
-                                  </w:r>
                                 </w:p>
                               </w:tc>
                               <w:tc>
@@ -4445,13 +4576,6 @@
                                       <w:sz w:val="18"/>
                                     </w:rPr>
                                   </w:pPr>
-                                  <w:r>
-                                    <w:rPr>
-                                      <w:rFonts w:ascii="Times New Roman"/>
-                                      <w:sz w:val="18"/>
-                                    </w:rPr>
-                                    <w:t>80</w:t>
-                                  </w:r>
                                 </w:p>
                               </w:tc>
                               <w:tc>
@@ -4471,14 +4595,6 @@
                                       <w:sz w:val="18"/>
                                     </w:rPr>
                                   </w:pPr>
-                                  <w:r>
-                                    <w:rPr>
-                                      <w:rFonts w:ascii="Times New Roman"/>
-                                      <w:sz w:val="24"/>
-                                      <w:szCs w:val="32"/>
-                                    </w:rPr>
-                                    <w:t>Passed</w:t>
-                                  </w:r>
                                 </w:p>
                               </w:tc>
                             </w:tr>
@@ -4528,13 +4644,6 @@
                                       <w:sz w:val="18"/>
                                     </w:rPr>
                                   </w:pPr>
-                                  <w:r>
-                                    <w:rPr>
-                                      <w:rFonts w:ascii="Times New Roman"/>
-                                      <w:sz w:val="18"/>
-                                    </w:rPr>
-                                    <w:t>80</w:t>
-                                  </w:r>
                                 </w:p>
                               </w:tc>
                               <w:tc>
@@ -4554,13 +4663,6 @@
                                       <w:sz w:val="18"/>
                                     </w:rPr>
                                   </w:pPr>
-                                  <w:r>
-                                    <w:rPr>
-                                      <w:rFonts w:ascii="Times New Roman"/>
-                                      <w:sz w:val="18"/>
-                                    </w:rPr>
-                                    <w:t>80</w:t>
-                                  </w:r>
                                 </w:p>
                               </w:tc>
                               <w:tc>
@@ -4580,13 +4682,6 @@
                                       <w:sz w:val="18"/>
                                     </w:rPr>
                                   </w:pPr>
-                                  <w:r>
-                                    <w:rPr>
-                                      <w:rFonts w:ascii="Times New Roman"/>
-                                      <w:sz w:val="18"/>
-                                    </w:rPr>
-                                    <w:t>80</w:t>
-                                  </w:r>
                                 </w:p>
                               </w:tc>
                               <w:tc>
@@ -4606,13 +4701,6 @@
                                       <w:sz w:val="18"/>
                                     </w:rPr>
                                   </w:pPr>
-                                  <w:r>
-                                    <w:rPr>
-                                      <w:rFonts w:ascii="Times New Roman"/>
-                                      <w:sz w:val="18"/>
-                                    </w:rPr>
-                                    <w:t>80</w:t>
-                                  </w:r>
                                 </w:p>
                               </w:tc>
                               <w:tc>
@@ -4632,13 +4720,6 @@
                                       <w:sz w:val="18"/>
                                     </w:rPr>
                                   </w:pPr>
-                                  <w:r>
-                                    <w:rPr>
-                                      <w:rFonts w:ascii="Times New Roman"/>
-                                      <w:sz w:val="18"/>
-                                    </w:rPr>
-                                    <w:t>80</w:t>
-                                  </w:r>
                                 </w:p>
                               </w:tc>
                               <w:tc>
@@ -4658,14 +4739,6 @@
                                       <w:sz w:val="18"/>
                                     </w:rPr>
                                   </w:pPr>
-                                  <w:r>
-                                    <w:rPr>
-                                      <w:rFonts w:ascii="Times New Roman"/>
-                                      <w:sz w:val="24"/>
-                                      <w:szCs w:val="32"/>
-                                    </w:rPr>
-                                    <w:t>Passed</w:t>
-                                  </w:r>
                                 </w:p>
                               </w:tc>
                             </w:tr>
@@ -4709,13 +4782,6 @@
                                       <w:sz w:val="18"/>
                                     </w:rPr>
                                   </w:pPr>
-                                  <w:r>
-                                    <w:rPr>
-                                      <w:rFonts w:ascii="Times New Roman"/>
-                                      <w:sz w:val="18"/>
-                                    </w:rPr>
-                                    <w:t>80</w:t>
-                                  </w:r>
                                 </w:p>
                               </w:tc>
                               <w:tc>
@@ -4732,13 +4798,6 @@
                                       <w:sz w:val="18"/>
                                     </w:rPr>
                                   </w:pPr>
-                                  <w:r>
-                                    <w:rPr>
-                                      <w:rFonts w:ascii="Times New Roman"/>
-                                      <w:sz w:val="18"/>
-                                    </w:rPr>
-                                    <w:t>80</w:t>
-                                  </w:r>
                                 </w:p>
                               </w:tc>
                               <w:tc>
@@ -4755,13 +4814,6 @@
                                       <w:sz w:val="18"/>
                                     </w:rPr>
                                   </w:pPr>
-                                  <w:r>
-                                    <w:rPr>
-                                      <w:rFonts w:ascii="Times New Roman"/>
-                                      <w:sz w:val="18"/>
-                                    </w:rPr>
-                                    <w:t>80</w:t>
-                                  </w:r>
                                 </w:p>
                               </w:tc>
                               <w:tc>
@@ -4778,13 +4830,6 @@
                                       <w:sz w:val="18"/>
                                     </w:rPr>
                                   </w:pPr>
-                                  <w:r>
-                                    <w:rPr>
-                                      <w:rFonts w:ascii="Times New Roman"/>
-                                      <w:sz w:val="18"/>
-                                    </w:rPr>
-                                    <w:t>80</w:t>
-                                  </w:r>
                                 </w:p>
                               </w:tc>
                               <w:tc>
@@ -4801,13 +4846,6 @@
                                       <w:sz w:val="18"/>
                                     </w:rPr>
                                   </w:pPr>
-                                  <w:r>
-                                    <w:rPr>
-                                      <w:rFonts w:ascii="Times New Roman"/>
-                                      <w:sz w:val="18"/>
-                                    </w:rPr>
-                                    <w:t>80</w:t>
-                                  </w:r>
                                 </w:p>
                               </w:tc>
                               <w:tc>
@@ -4824,14 +4862,6 @@
                                       <w:sz w:val="18"/>
                                     </w:rPr>
                                   </w:pPr>
-                                  <w:r>
-                                    <w:rPr>
-                                      <w:rFonts w:ascii="Times New Roman"/>
-                                      <w:sz w:val="24"/>
-                                      <w:szCs w:val="32"/>
-                                    </w:rPr>
-                                    <w:t>Passed</w:t>
-                                  </w:r>
                                 </w:p>
                               </w:tc>
                             </w:tr>
@@ -4875,13 +4905,6 @@
                                       <w:sz w:val="18"/>
                                     </w:rPr>
                                   </w:pPr>
-                                  <w:r>
-                                    <w:rPr>
-                                      <w:rFonts w:ascii="Times New Roman"/>
-                                      <w:sz w:val="18"/>
-                                    </w:rPr>
-                                    <w:t>80</w:t>
-                                  </w:r>
                                 </w:p>
                               </w:tc>
                               <w:tc>
@@ -4898,13 +4921,6 @@
                                       <w:sz w:val="18"/>
                                     </w:rPr>
                                   </w:pPr>
-                                  <w:r>
-                                    <w:rPr>
-                                      <w:rFonts w:ascii="Times New Roman"/>
-                                      <w:sz w:val="18"/>
-                                    </w:rPr>
-                                    <w:t>80</w:t>
-                                  </w:r>
                                 </w:p>
                               </w:tc>
                               <w:tc>
@@ -4921,13 +4937,6 @@
                                       <w:sz w:val="18"/>
                                     </w:rPr>
                                   </w:pPr>
-                                  <w:r>
-                                    <w:rPr>
-                                      <w:rFonts w:ascii="Times New Roman"/>
-                                      <w:sz w:val="18"/>
-                                    </w:rPr>
-                                    <w:t>80</w:t>
-                                  </w:r>
                                 </w:p>
                               </w:tc>
                               <w:tc>
@@ -4944,13 +4953,6 @@
                                       <w:sz w:val="18"/>
                                     </w:rPr>
                                   </w:pPr>
-                                  <w:r>
-                                    <w:rPr>
-                                      <w:rFonts w:ascii="Times New Roman"/>
-                                      <w:sz w:val="18"/>
-                                    </w:rPr>
-                                    <w:t>80</w:t>
-                                  </w:r>
                                 </w:p>
                               </w:tc>
                               <w:tc>
@@ -4967,13 +4969,6 @@
                                       <w:sz w:val="18"/>
                                     </w:rPr>
                                   </w:pPr>
-                                  <w:r>
-                                    <w:rPr>
-                                      <w:rFonts w:ascii="Times New Roman"/>
-                                      <w:sz w:val="18"/>
-                                    </w:rPr>
-                                    <w:t>80</w:t>
-                                  </w:r>
                                 </w:p>
                               </w:tc>
                               <w:tc>
@@ -4990,14 +4985,6 @@
                                       <w:sz w:val="18"/>
                                     </w:rPr>
                                   </w:pPr>
-                                  <w:r>
-                                    <w:rPr>
-                                      <w:rFonts w:ascii="Times New Roman"/>
-                                      <w:sz w:val="24"/>
-                                      <w:szCs w:val="32"/>
-                                    </w:rPr>
-                                    <w:t>Passed</w:t>
-                                  </w:r>
                                 </w:p>
                               </w:tc>
                             </w:tr>
@@ -5021,6 +5008,7 @@
                                       <w:sz w:val="20"/>
                                     </w:rPr>
                                   </w:pPr>
+                                  <w:proofErr w:type="spellStart"/>
                                   <w:r>
                                     <w:rPr>
                                       <w:spacing w:val="-2"/>
@@ -5028,6 +5016,7 @@
                                     </w:rPr>
                                     <w:t>Araling</w:t>
                                   </w:r>
+                                  <w:proofErr w:type="spellEnd"/>
                                 </w:p>
                               </w:tc>
                               <w:tc>
@@ -5045,13 +5034,6 @@
                                       <w:sz w:val="18"/>
                                     </w:rPr>
                                   </w:pPr>
-                                  <w:r>
-                                    <w:rPr>
-                                      <w:rFonts w:ascii="Times New Roman"/>
-                                      <w:sz w:val="18"/>
-                                    </w:rPr>
-                                    <w:t>80</w:t>
-                                  </w:r>
                                 </w:p>
                               </w:tc>
                               <w:tc>
@@ -5069,13 +5051,6 @@
                                       <w:sz w:val="18"/>
                                     </w:rPr>
                                   </w:pPr>
-                                  <w:r>
-                                    <w:rPr>
-                                      <w:rFonts w:ascii="Times New Roman"/>
-                                      <w:sz w:val="18"/>
-                                    </w:rPr>
-                                    <w:t>80</w:t>
-                                  </w:r>
                                 </w:p>
                               </w:tc>
                               <w:tc>
@@ -5093,13 +5068,6 @@
                                       <w:sz w:val="18"/>
                                     </w:rPr>
                                   </w:pPr>
-                                  <w:r>
-                                    <w:rPr>
-                                      <w:rFonts w:ascii="Times New Roman"/>
-                                      <w:sz w:val="18"/>
-                                    </w:rPr>
-                                    <w:t>80</w:t>
-                                  </w:r>
                                 </w:p>
                               </w:tc>
                               <w:tc>
@@ -5117,13 +5085,6 @@
                                       <w:sz w:val="18"/>
                                     </w:rPr>
                                   </w:pPr>
-                                  <w:r>
-                                    <w:rPr>
-                                      <w:rFonts w:ascii="Times New Roman"/>
-                                      <w:sz w:val="18"/>
-                                    </w:rPr>
-                                    <w:t>80</w:t>
-                                  </w:r>
                                 </w:p>
                               </w:tc>
                               <w:tc>
@@ -5141,13 +5102,6 @@
                                       <w:sz w:val="18"/>
                                     </w:rPr>
                                   </w:pPr>
-                                  <w:r>
-                                    <w:rPr>
-                                      <w:rFonts w:ascii="Times New Roman"/>
-                                      <w:sz w:val="18"/>
-                                    </w:rPr>
-                                    <w:t>80</w:t>
-                                  </w:r>
                                 </w:p>
                               </w:tc>
                               <w:tc>
@@ -5165,14 +5119,6 @@
                                       <w:sz w:val="18"/>
                                     </w:rPr>
                                   </w:pPr>
-                                  <w:r>
-                                    <w:rPr>
-                                      <w:rFonts w:ascii="Times New Roman"/>
-                                      <w:sz w:val="24"/>
-                                      <w:szCs w:val="32"/>
-                                    </w:rPr>
-                                    <w:t>Passed</w:t>
-                                  </w:r>
                                 </w:p>
                               </w:tc>
                             </w:tr>
@@ -5196,12 +5142,14 @@
                                       <w:sz w:val="20"/>
                                     </w:rPr>
                                   </w:pPr>
+                                  <w:proofErr w:type="spellStart"/>
                                   <w:r>
                                     <w:rPr>
                                       <w:sz w:val="20"/>
                                     </w:rPr>
                                     <w:t>Panlipunan</w:t>
                                   </w:r>
+                                  <w:proofErr w:type="spellEnd"/>
                                   <w:r>
                                     <w:rPr>
                                       <w:spacing w:val="-9"/>
@@ -5353,12 +5301,14 @@
                                       <w:sz w:val="20"/>
                                     </w:rPr>
                                   </w:pPr>
+                                  <w:proofErr w:type="spellStart"/>
                                   <w:r>
                                     <w:rPr>
                                       <w:sz w:val="20"/>
                                     </w:rPr>
                                     <w:t>Edukasyon</w:t>
                                   </w:r>
+                                  <w:proofErr w:type="spellEnd"/>
                                   <w:r>
                                     <w:rPr>
                                       <w:spacing w:val="-12"/>
@@ -5366,6 +5316,7 @@
                                     </w:rPr>
                                     <w:t xml:space="preserve"> </w:t>
                                   </w:r>
+                                  <w:proofErr w:type="spellStart"/>
                                   <w:r>
                                     <w:rPr>
                                       <w:spacing w:val="-5"/>
@@ -5373,6 +5324,7 @@
                                     </w:rPr>
                                     <w:t>sa</w:t>
                                   </w:r>
+                                  <w:proofErr w:type="spellEnd"/>
                                 </w:p>
                               </w:tc>
                               <w:tc>
@@ -5390,13 +5342,6 @@
                                       <w:sz w:val="18"/>
                                     </w:rPr>
                                   </w:pPr>
-                                  <w:r>
-                                    <w:rPr>
-                                      <w:rFonts w:ascii="Times New Roman"/>
-                                      <w:sz w:val="18"/>
-                                    </w:rPr>
-                                    <w:t>80</w:t>
-                                  </w:r>
                                 </w:p>
                               </w:tc>
                               <w:tc>
@@ -5414,13 +5359,6 @@
                                       <w:sz w:val="18"/>
                                     </w:rPr>
                                   </w:pPr>
-                                  <w:r>
-                                    <w:rPr>
-                                      <w:rFonts w:ascii="Times New Roman"/>
-                                      <w:sz w:val="18"/>
-                                    </w:rPr>
-                                    <w:t>80</w:t>
-                                  </w:r>
                                 </w:p>
                               </w:tc>
                               <w:tc>
@@ -5438,13 +5376,6 @@
                                       <w:sz w:val="18"/>
                                     </w:rPr>
                                   </w:pPr>
-                                  <w:r>
-                                    <w:rPr>
-                                      <w:rFonts w:ascii="Times New Roman"/>
-                                      <w:sz w:val="18"/>
-                                    </w:rPr>
-                                    <w:t>80</w:t>
-                                  </w:r>
                                 </w:p>
                               </w:tc>
                               <w:tc>
@@ -5462,13 +5393,6 @@
                                       <w:sz w:val="18"/>
                                     </w:rPr>
                                   </w:pPr>
-                                  <w:r>
-                                    <w:rPr>
-                                      <w:rFonts w:ascii="Times New Roman"/>
-                                      <w:sz w:val="18"/>
-                                    </w:rPr>
-                                    <w:t>80</w:t>
-                                  </w:r>
                                 </w:p>
                               </w:tc>
                               <w:tc>
@@ -5486,13 +5410,6 @@
                                       <w:sz w:val="18"/>
                                     </w:rPr>
                                   </w:pPr>
-                                  <w:r>
-                                    <w:rPr>
-                                      <w:rFonts w:ascii="Times New Roman"/>
-                                      <w:sz w:val="18"/>
-                                    </w:rPr>
-                                    <w:t>80</w:t>
-                                  </w:r>
                                 </w:p>
                               </w:tc>
                               <w:tc>
@@ -5510,14 +5427,6 @@
                                       <w:sz w:val="18"/>
                                     </w:rPr>
                                   </w:pPr>
-                                  <w:r>
-                                    <w:rPr>
-                                      <w:rFonts w:ascii="Times New Roman"/>
-                                      <w:sz w:val="24"/>
-                                      <w:szCs w:val="32"/>
-                                    </w:rPr>
-                                    <w:t>Passed</w:t>
-                                  </w:r>
                                 </w:p>
                               </w:tc>
                             </w:tr>
@@ -5546,7 +5455,23 @@
                                       <w:spacing w:val="-2"/>
                                       <w:sz w:val="20"/>
                                     </w:rPr>
-                                    <w:t>Pagpapakatao (EsP)</w:t>
+                                    <w:t>Pagpapakatao (</w:t>
+                                  </w:r>
+                                  <w:proofErr w:type="spellStart"/>
+                                  <w:r>
+                                    <w:rPr>
+                                      <w:spacing w:val="-2"/>
+                                      <w:sz w:val="20"/>
+                                    </w:rPr>
+                                    <w:t>EsP</w:t>
+                                  </w:r>
+                                  <w:proofErr w:type="spellEnd"/>
+                                  <w:r>
+                                    <w:rPr>
+                                      <w:spacing w:val="-2"/>
+                                      <w:sz w:val="20"/>
+                                    </w:rPr>
+                                    <w:t>)</w:t>
                                   </w:r>
                                 </w:p>
                               </w:tc>
@@ -5690,7 +5615,7 @@
                                       <w:spacing w:val="-2"/>
                                       <w:sz w:val="20"/>
                                     </w:rPr>
-                                    <w:t>Edukasyong</w:t>
+                                    <w:t>Technology and</w:t>
                                   </w:r>
                                 </w:p>
                               </w:tc>
@@ -5709,13 +5634,6 @@
                                       <w:sz w:val="18"/>
                                     </w:rPr>
                                   </w:pPr>
-                                  <w:r>
-                                    <w:rPr>
-                                      <w:rFonts w:ascii="Times New Roman"/>
-                                      <w:sz w:val="18"/>
-                                    </w:rPr>
-                                    <w:t>80</w:t>
-                                  </w:r>
                                 </w:p>
                               </w:tc>
                               <w:tc>
@@ -5733,13 +5651,6 @@
                                       <w:sz w:val="18"/>
                                     </w:rPr>
                                   </w:pPr>
-                                  <w:r>
-                                    <w:rPr>
-                                      <w:rFonts w:ascii="Times New Roman"/>
-                                      <w:sz w:val="18"/>
-                                    </w:rPr>
-                                    <w:t>80</w:t>
-                                  </w:r>
                                 </w:p>
                               </w:tc>
                               <w:tc>
@@ -5757,13 +5668,6 @@
                                       <w:sz w:val="18"/>
                                     </w:rPr>
                                   </w:pPr>
-                                  <w:r>
-                                    <w:rPr>
-                                      <w:rFonts w:ascii="Times New Roman"/>
-                                      <w:sz w:val="18"/>
-                                    </w:rPr>
-                                    <w:t>80</w:t>
-                                  </w:r>
                                 </w:p>
                               </w:tc>
                               <w:tc>
@@ -5781,13 +5685,6 @@
                                       <w:sz w:val="18"/>
                                     </w:rPr>
                                   </w:pPr>
-                                  <w:r>
-                                    <w:rPr>
-                                      <w:rFonts w:ascii="Times New Roman"/>
-                                      <w:sz w:val="18"/>
-                                    </w:rPr>
-                                    <w:t>80</w:t>
-                                  </w:r>
                                 </w:p>
                               </w:tc>
                               <w:tc>
@@ -5805,13 +5702,6 @@
                                       <w:sz w:val="18"/>
                                     </w:rPr>
                                   </w:pPr>
-                                  <w:r>
-                                    <w:rPr>
-                                      <w:rFonts w:ascii="Times New Roman"/>
-                                      <w:sz w:val="18"/>
-                                    </w:rPr>
-                                    <w:t>80</w:t>
-                                  </w:r>
                                 </w:p>
                               </w:tc>
                               <w:tc>
@@ -5829,14 +5719,6 @@
                                       <w:sz w:val="18"/>
                                     </w:rPr>
                                   </w:pPr>
-                                  <w:r>
-                                    <w:rPr>
-                                      <w:rFonts w:ascii="Times New Roman"/>
-                                      <w:sz w:val="24"/>
-                                      <w:szCs w:val="32"/>
-                                    </w:rPr>
-                                    <w:t>Passed</w:t>
-                                  </w:r>
                                 </w:p>
                               </w:tc>
                             </w:tr>
@@ -5865,21 +5747,7 @@
                                     <w:rPr>
                                       <w:sz w:val="20"/>
                                     </w:rPr>
-                                    <w:t>Pantahanan</w:t>
-                                  </w:r>
-                                  <w:r>
-                                    <w:rPr>
-                                      <w:spacing w:val="-9"/>
-                                      <w:sz w:val="20"/>
-                                    </w:rPr>
-                                    <w:t xml:space="preserve"> </w:t>
-                                  </w:r>
-                                  <w:r>
-                                    <w:rPr>
-                                      <w:spacing w:val="-5"/>
-                                      <w:sz w:val="20"/>
-                                    </w:rPr>
-                                    <w:t>at</w:t>
+                                    <w:t>Livelihood</w:t>
                                   </w:r>
                                 </w:p>
                               </w:tc>
@@ -6024,7 +5892,7 @@
                                       <w:spacing w:val="-2"/>
                                       <w:sz w:val="20"/>
                                     </w:rPr>
-                                    <w:t>Pangkabuhayan</w:t>
+                                    <w:t>Education</w:t>
                                   </w:r>
                                 </w:p>
                               </w:tc>
@@ -6167,7 +6035,19 @@
                                     <w:rPr>
                                       <w:sz w:val="20"/>
                                     </w:rPr>
-                                    <w:t>(EPP)</w:t>
+                                    <w:t>(</w:t>
+                                  </w:r>
+                                  <w:r>
+                                    <w:rPr>
+                                      <w:sz w:val="20"/>
+                                    </w:rPr>
+                                    <w:t>TLE</w:t>
+                                  </w:r>
+                                  <w:r>
+                                    <w:rPr>
+                                      <w:sz w:val="20"/>
+                                    </w:rPr>
+                                    <w:t>)</w:t>
                                   </w:r>
                                 </w:p>
                               </w:tc>
@@ -6326,13 +6206,6 @@
                                       <w:sz w:val="18"/>
                                     </w:rPr>
                                   </w:pPr>
-                                  <w:r>
-                                    <w:rPr>
-                                      <w:rFonts w:ascii="Times New Roman"/>
-                                      <w:sz w:val="18"/>
-                                    </w:rPr>
-                                    <w:t>80</w:t>
-                                  </w:r>
                                 </w:p>
                               </w:tc>
                               <w:tc>
@@ -6349,13 +6222,6 @@
                                       <w:sz w:val="18"/>
                                     </w:rPr>
                                   </w:pPr>
-                                  <w:r>
-                                    <w:rPr>
-                                      <w:rFonts w:ascii="Times New Roman"/>
-                                      <w:sz w:val="18"/>
-                                    </w:rPr>
-                                    <w:t>80</w:t>
-                                  </w:r>
                                 </w:p>
                               </w:tc>
                               <w:tc>
@@ -6372,13 +6238,6 @@
                                       <w:sz w:val="18"/>
                                     </w:rPr>
                                   </w:pPr>
-                                  <w:r>
-                                    <w:rPr>
-                                      <w:rFonts w:ascii="Times New Roman"/>
-                                      <w:sz w:val="18"/>
-                                    </w:rPr>
-                                    <w:t>80</w:t>
-                                  </w:r>
                                 </w:p>
                               </w:tc>
                               <w:tc>
@@ -6395,13 +6254,6 @@
                                       <w:sz w:val="18"/>
                                     </w:rPr>
                                   </w:pPr>
-                                  <w:r>
-                                    <w:rPr>
-                                      <w:rFonts w:ascii="Times New Roman"/>
-                                      <w:sz w:val="18"/>
-                                    </w:rPr>
-                                    <w:t>80</w:t>
-                                  </w:r>
                                 </w:p>
                               </w:tc>
                               <w:tc>
@@ -6418,13 +6270,6 @@
                                       <w:sz w:val="18"/>
                                     </w:rPr>
                                   </w:pPr>
-                                  <w:r>
-                                    <w:rPr>
-                                      <w:rFonts w:ascii="Times New Roman"/>
-                                      <w:sz w:val="18"/>
-                                    </w:rPr>
-                                    <w:t>80</w:t>
-                                  </w:r>
                                 </w:p>
                               </w:tc>
                               <w:tc>
@@ -6441,14 +6286,6 @@
                                       <w:sz w:val="18"/>
                                     </w:rPr>
                                   </w:pPr>
-                                  <w:r>
-                                    <w:rPr>
-                                      <w:rFonts w:ascii="Times New Roman"/>
-                                      <w:sz w:val="24"/>
-                                      <w:szCs w:val="32"/>
-                                    </w:rPr>
-                                    <w:t>Passed</w:t>
-                                  </w:r>
                                 </w:p>
                               </w:tc>
                             </w:tr>
@@ -6494,13 +6331,6 @@
                                       <w:sz w:val="18"/>
                                     </w:rPr>
                                   </w:pPr>
-                                  <w:r>
-                                    <w:rPr>
-                                      <w:rFonts w:ascii="Times New Roman"/>
-                                      <w:sz w:val="18"/>
-                                    </w:rPr>
-                                    <w:t>80</w:t>
-                                  </w:r>
                                 </w:p>
                               </w:tc>
                               <w:tc>
@@ -6517,13 +6347,6 @@
                                       <w:sz w:val="18"/>
                                     </w:rPr>
                                   </w:pPr>
-                                  <w:r>
-                                    <w:rPr>
-                                      <w:rFonts w:ascii="Times New Roman"/>
-                                      <w:sz w:val="18"/>
-                                    </w:rPr>
-                                    <w:t>80</w:t>
-                                  </w:r>
                                 </w:p>
                               </w:tc>
                               <w:tc>
@@ -6540,13 +6363,6 @@
                                       <w:sz w:val="18"/>
                                     </w:rPr>
                                   </w:pPr>
-                                  <w:r>
-                                    <w:rPr>
-                                      <w:rFonts w:ascii="Times New Roman"/>
-                                      <w:sz w:val="18"/>
-                                    </w:rPr>
-                                    <w:t>80</w:t>
-                                  </w:r>
                                 </w:p>
                               </w:tc>
                               <w:tc>
@@ -6563,13 +6379,6 @@
                                       <w:sz w:val="18"/>
                                     </w:rPr>
                                   </w:pPr>
-                                  <w:r>
-                                    <w:rPr>
-                                      <w:rFonts w:ascii="Times New Roman"/>
-                                      <w:sz w:val="18"/>
-                                    </w:rPr>
-                                    <w:t>80</w:t>
-                                  </w:r>
                                 </w:p>
                               </w:tc>
                               <w:tc>
@@ -6649,13 +6458,6 @@
                                       <w:sz w:val="18"/>
                                     </w:rPr>
                                   </w:pPr>
-                                  <w:r>
-                                    <w:rPr>
-                                      <w:rFonts w:ascii="Times New Roman"/>
-                                      <w:sz w:val="18"/>
-                                    </w:rPr>
-                                    <w:t>80</w:t>
-                                  </w:r>
                                 </w:p>
                               </w:tc>
                               <w:tc>
@@ -6672,13 +6474,6 @@
                                       <w:sz w:val="18"/>
                                     </w:rPr>
                                   </w:pPr>
-                                  <w:r>
-                                    <w:rPr>
-                                      <w:rFonts w:ascii="Times New Roman"/>
-                                      <w:sz w:val="18"/>
-                                    </w:rPr>
-                                    <w:t>80</w:t>
-                                  </w:r>
                                 </w:p>
                               </w:tc>
                               <w:tc>
@@ -6695,13 +6490,6 @@
                                       <w:sz w:val="18"/>
                                     </w:rPr>
                                   </w:pPr>
-                                  <w:r>
-                                    <w:rPr>
-                                      <w:rFonts w:ascii="Times New Roman"/>
-                                      <w:sz w:val="18"/>
-                                    </w:rPr>
-                                    <w:t>80</w:t>
-                                  </w:r>
                                 </w:p>
                               </w:tc>
                               <w:tc>
@@ -6718,13 +6506,6 @@
                                       <w:sz w:val="18"/>
                                     </w:rPr>
                                   </w:pPr>
-                                  <w:r>
-                                    <w:rPr>
-                                      <w:rFonts w:ascii="Times New Roman"/>
-                                      <w:sz w:val="18"/>
-                                    </w:rPr>
-                                    <w:t>80</w:t>
-                                  </w:r>
                                 </w:p>
                               </w:tc>
                               <w:tc>
@@ -6806,13 +6587,6 @@
                                       <w:sz w:val="18"/>
                                     </w:rPr>
                                   </w:pPr>
-                                  <w:r>
-                                    <w:rPr>
-                                      <w:rFonts w:ascii="Times New Roman"/>
-                                      <w:sz w:val="18"/>
-                                    </w:rPr>
-                                    <w:t>80</w:t>
-                                  </w:r>
                                 </w:p>
                               </w:tc>
                               <w:tc>
@@ -6829,13 +6603,6 @@
                                       <w:sz w:val="18"/>
                                     </w:rPr>
                                   </w:pPr>
-                                  <w:r>
-                                    <w:rPr>
-                                      <w:rFonts w:ascii="Times New Roman"/>
-                                      <w:sz w:val="18"/>
-                                    </w:rPr>
-                                    <w:t>80</w:t>
-                                  </w:r>
                                 </w:p>
                               </w:tc>
                               <w:tc>
@@ -6852,13 +6619,6 @@
                                       <w:sz w:val="18"/>
                                     </w:rPr>
                                   </w:pPr>
-                                  <w:r>
-                                    <w:rPr>
-                                      <w:rFonts w:ascii="Times New Roman"/>
-                                      <w:sz w:val="18"/>
-                                    </w:rPr>
-                                    <w:t>80</w:t>
-                                  </w:r>
                                 </w:p>
                               </w:tc>
                               <w:tc>
@@ -6875,13 +6635,6 @@
                                       <w:sz w:val="18"/>
                                     </w:rPr>
                                   </w:pPr>
-                                  <w:r>
-                                    <w:rPr>
-                                      <w:rFonts w:ascii="Times New Roman"/>
-                                      <w:sz w:val="18"/>
-                                    </w:rPr>
-                                    <w:t>80</w:t>
-                                  </w:r>
                                 </w:p>
                               </w:tc>
                               <w:tc>
@@ -6963,13 +6716,6 @@
                                       <w:sz w:val="18"/>
                                     </w:rPr>
                                   </w:pPr>
-                                  <w:r>
-                                    <w:rPr>
-                                      <w:rFonts w:ascii="Times New Roman"/>
-                                      <w:sz w:val="18"/>
-                                    </w:rPr>
-                                    <w:t>80</w:t>
-                                  </w:r>
                                 </w:p>
                               </w:tc>
                               <w:tc>
@@ -6986,13 +6732,6 @@
                                       <w:sz w:val="18"/>
                                     </w:rPr>
                                   </w:pPr>
-                                  <w:r>
-                                    <w:rPr>
-                                      <w:rFonts w:ascii="Times New Roman"/>
-                                      <w:sz w:val="18"/>
-                                    </w:rPr>
-                                    <w:t>80</w:t>
-                                  </w:r>
                                 </w:p>
                               </w:tc>
                               <w:tc>
@@ -7009,13 +6748,6 @@
                                       <w:sz w:val="18"/>
                                     </w:rPr>
                                   </w:pPr>
-                                  <w:r>
-                                    <w:rPr>
-                                      <w:rFonts w:ascii="Times New Roman"/>
-                                      <w:sz w:val="18"/>
-                                    </w:rPr>
-                                    <w:t>80</w:t>
-                                  </w:r>
                                 </w:p>
                               </w:tc>
                               <w:tc>
@@ -7032,13 +6764,6 @@
                                       <w:sz w:val="18"/>
                                     </w:rPr>
                                   </w:pPr>
-                                  <w:r>
-                                    <w:rPr>
-                                      <w:rFonts w:ascii="Times New Roman"/>
-                                      <w:sz w:val="18"/>
-                                    </w:rPr>
-                                    <w:t>80</w:t>
-                                  </w:r>
                                 </w:p>
                               </w:tc>
                               <w:tc>
@@ -7153,15 +6878,6 @@
                                       <w:sz w:val="18"/>
                                     </w:rPr>
                                   </w:pPr>
-                                  <w:r>
-                                    <w:rPr>
-                                      <w:rFonts w:ascii="Times New Roman"/>
-                                      <w:b/>
-                                      <w:bCs/>
-                                      <w:sz w:val="18"/>
-                                    </w:rPr>
-                                    <w:t>80</w:t>
-                                  </w:r>
                                 </w:p>
                               </w:tc>
                             </w:tr>
@@ -7564,13 +7280,6 @@
                                 <w:sz w:val="18"/>
                               </w:rPr>
                             </w:pPr>
-                            <w:r>
-                              <w:rPr>
-                                <w:rFonts w:ascii="Times New Roman"/>
-                                <w:sz w:val="18"/>
-                              </w:rPr>
-                              <w:t>80</w:t>
-                            </w:r>
                           </w:p>
                         </w:tc>
                         <w:tc>
@@ -7590,13 +7299,6 @@
                                 <w:sz w:val="18"/>
                               </w:rPr>
                             </w:pPr>
-                            <w:r>
-                              <w:rPr>
-                                <w:rFonts w:ascii="Times New Roman"/>
-                                <w:sz w:val="18"/>
-                              </w:rPr>
-                              <w:t>80</w:t>
-                            </w:r>
                           </w:p>
                         </w:tc>
                         <w:tc>
@@ -7616,13 +7318,6 @@
                                 <w:sz w:val="18"/>
                               </w:rPr>
                             </w:pPr>
-                            <w:r>
-                              <w:rPr>
-                                <w:rFonts w:ascii="Times New Roman"/>
-                                <w:sz w:val="18"/>
-                              </w:rPr>
-                              <w:t>80</w:t>
-                            </w:r>
                           </w:p>
                         </w:tc>
                         <w:tc>
@@ -7642,13 +7337,6 @@
                                 <w:sz w:val="18"/>
                               </w:rPr>
                             </w:pPr>
-                            <w:r>
-                              <w:rPr>
-                                <w:rFonts w:ascii="Times New Roman"/>
-                                <w:sz w:val="18"/>
-                              </w:rPr>
-                              <w:t>80</w:t>
-                            </w:r>
                           </w:p>
                         </w:tc>
                         <w:tc>
@@ -7668,13 +7356,6 @@
                                 <w:sz w:val="18"/>
                               </w:rPr>
                             </w:pPr>
-                            <w:r>
-                              <w:rPr>
-                                <w:rFonts w:ascii="Times New Roman"/>
-                                <w:sz w:val="18"/>
-                              </w:rPr>
-                              <w:t>80</w:t>
-                            </w:r>
                           </w:p>
                         </w:tc>
                         <w:tc>
@@ -7694,14 +7375,6 @@
                                 <w:sz w:val="18"/>
                               </w:rPr>
                             </w:pPr>
-                            <w:r>
-                              <w:rPr>
-                                <w:rFonts w:ascii="Times New Roman"/>
-                                <w:sz w:val="24"/>
-                                <w:szCs w:val="32"/>
-                              </w:rPr>
-                              <w:t>Passed</w:t>
-                            </w:r>
                           </w:p>
                         </w:tc>
                       </w:tr>
@@ -7751,13 +7424,6 @@
                                 <w:sz w:val="18"/>
                               </w:rPr>
                             </w:pPr>
-                            <w:r>
-                              <w:rPr>
-                                <w:rFonts w:ascii="Times New Roman"/>
-                                <w:sz w:val="18"/>
-                              </w:rPr>
-                              <w:t>80</w:t>
-                            </w:r>
                           </w:p>
                         </w:tc>
                         <w:tc>
@@ -7777,13 +7443,6 @@
                                 <w:sz w:val="18"/>
                               </w:rPr>
                             </w:pPr>
-                            <w:r>
-                              <w:rPr>
-                                <w:rFonts w:ascii="Times New Roman"/>
-                                <w:sz w:val="18"/>
-                              </w:rPr>
-                              <w:t>80</w:t>
-                            </w:r>
                           </w:p>
                         </w:tc>
                         <w:tc>
@@ -7803,13 +7462,6 @@
                                 <w:sz w:val="18"/>
                               </w:rPr>
                             </w:pPr>
-                            <w:r>
-                              <w:rPr>
-                                <w:rFonts w:ascii="Times New Roman"/>
-                                <w:sz w:val="18"/>
-                              </w:rPr>
-                              <w:t>80</w:t>
-                            </w:r>
                           </w:p>
                         </w:tc>
                         <w:tc>
@@ -7829,13 +7481,6 @@
                                 <w:sz w:val="18"/>
                               </w:rPr>
                             </w:pPr>
-                            <w:r>
-                              <w:rPr>
-                                <w:rFonts w:ascii="Times New Roman"/>
-                                <w:sz w:val="18"/>
-                              </w:rPr>
-                              <w:t>80</w:t>
-                            </w:r>
                           </w:p>
                         </w:tc>
                         <w:tc>
@@ -7855,13 +7500,6 @@
                                 <w:sz w:val="18"/>
                               </w:rPr>
                             </w:pPr>
-                            <w:r>
-                              <w:rPr>
-                                <w:rFonts w:ascii="Times New Roman"/>
-                                <w:sz w:val="18"/>
-                              </w:rPr>
-                              <w:t>80</w:t>
-                            </w:r>
                           </w:p>
                         </w:tc>
                         <w:tc>
@@ -7881,14 +7519,6 @@
                                 <w:sz w:val="18"/>
                               </w:rPr>
                             </w:pPr>
-                            <w:r>
-                              <w:rPr>
-                                <w:rFonts w:ascii="Times New Roman"/>
-                                <w:sz w:val="24"/>
-                                <w:szCs w:val="32"/>
-                              </w:rPr>
-                              <w:t>Passed</w:t>
-                            </w:r>
                           </w:p>
                         </w:tc>
                       </w:tr>
@@ -7932,13 +7562,6 @@
                                 <w:sz w:val="18"/>
                               </w:rPr>
                             </w:pPr>
-                            <w:r>
-                              <w:rPr>
-                                <w:rFonts w:ascii="Times New Roman"/>
-                                <w:sz w:val="18"/>
-                              </w:rPr>
-                              <w:t>80</w:t>
-                            </w:r>
                           </w:p>
                         </w:tc>
                         <w:tc>
@@ -7955,13 +7578,6 @@
                                 <w:sz w:val="18"/>
                               </w:rPr>
                             </w:pPr>
-                            <w:r>
-                              <w:rPr>
-                                <w:rFonts w:ascii="Times New Roman"/>
-                                <w:sz w:val="18"/>
-                              </w:rPr>
-                              <w:t>80</w:t>
-                            </w:r>
                           </w:p>
                         </w:tc>
                         <w:tc>
@@ -7978,13 +7594,6 @@
                                 <w:sz w:val="18"/>
                               </w:rPr>
                             </w:pPr>
-                            <w:r>
-                              <w:rPr>
-                                <w:rFonts w:ascii="Times New Roman"/>
-                                <w:sz w:val="18"/>
-                              </w:rPr>
-                              <w:t>80</w:t>
-                            </w:r>
                           </w:p>
                         </w:tc>
                         <w:tc>
@@ -8001,13 +7610,6 @@
                                 <w:sz w:val="18"/>
                               </w:rPr>
                             </w:pPr>
-                            <w:r>
-                              <w:rPr>
-                                <w:rFonts w:ascii="Times New Roman"/>
-                                <w:sz w:val="18"/>
-                              </w:rPr>
-                              <w:t>80</w:t>
-                            </w:r>
                           </w:p>
                         </w:tc>
                         <w:tc>
@@ -8024,13 +7626,6 @@
                                 <w:sz w:val="18"/>
                               </w:rPr>
                             </w:pPr>
-                            <w:r>
-                              <w:rPr>
-                                <w:rFonts w:ascii="Times New Roman"/>
-                                <w:sz w:val="18"/>
-                              </w:rPr>
-                              <w:t>80</w:t>
-                            </w:r>
                           </w:p>
                         </w:tc>
                         <w:tc>
@@ -8047,14 +7642,6 @@
                                 <w:sz w:val="18"/>
                               </w:rPr>
                             </w:pPr>
-                            <w:r>
-                              <w:rPr>
-                                <w:rFonts w:ascii="Times New Roman"/>
-                                <w:sz w:val="24"/>
-                                <w:szCs w:val="32"/>
-                              </w:rPr>
-                              <w:t>Passed</w:t>
-                            </w:r>
                           </w:p>
                         </w:tc>
                       </w:tr>
@@ -8098,13 +7685,6 @@
                                 <w:sz w:val="18"/>
                               </w:rPr>
                             </w:pPr>
-                            <w:r>
-                              <w:rPr>
-                                <w:rFonts w:ascii="Times New Roman"/>
-                                <w:sz w:val="18"/>
-                              </w:rPr>
-                              <w:t>80</w:t>
-                            </w:r>
                           </w:p>
                         </w:tc>
                         <w:tc>
@@ -8121,13 +7701,6 @@
                                 <w:sz w:val="18"/>
                               </w:rPr>
                             </w:pPr>
-                            <w:r>
-                              <w:rPr>
-                                <w:rFonts w:ascii="Times New Roman"/>
-                                <w:sz w:val="18"/>
-                              </w:rPr>
-                              <w:t>80</w:t>
-                            </w:r>
                           </w:p>
                         </w:tc>
                         <w:tc>
@@ -8144,13 +7717,6 @@
                                 <w:sz w:val="18"/>
                               </w:rPr>
                             </w:pPr>
-                            <w:r>
-                              <w:rPr>
-                                <w:rFonts w:ascii="Times New Roman"/>
-                                <w:sz w:val="18"/>
-                              </w:rPr>
-                              <w:t>80</w:t>
-                            </w:r>
                           </w:p>
                         </w:tc>
                         <w:tc>
@@ -8167,13 +7733,6 @@
                                 <w:sz w:val="18"/>
                               </w:rPr>
                             </w:pPr>
-                            <w:r>
-                              <w:rPr>
-                                <w:rFonts w:ascii="Times New Roman"/>
-                                <w:sz w:val="18"/>
-                              </w:rPr>
-                              <w:t>80</w:t>
-                            </w:r>
                           </w:p>
                         </w:tc>
                         <w:tc>
@@ -8190,13 +7749,6 @@
                                 <w:sz w:val="18"/>
                               </w:rPr>
                             </w:pPr>
-                            <w:r>
-                              <w:rPr>
-                                <w:rFonts w:ascii="Times New Roman"/>
-                                <w:sz w:val="18"/>
-                              </w:rPr>
-                              <w:t>80</w:t>
-                            </w:r>
                           </w:p>
                         </w:tc>
                         <w:tc>
@@ -8213,14 +7765,6 @@
                                 <w:sz w:val="18"/>
                               </w:rPr>
                             </w:pPr>
-                            <w:r>
-                              <w:rPr>
-                                <w:rFonts w:ascii="Times New Roman"/>
-                                <w:sz w:val="24"/>
-                                <w:szCs w:val="32"/>
-                              </w:rPr>
-                              <w:t>Passed</w:t>
-                            </w:r>
                           </w:p>
                         </w:tc>
                       </w:tr>
@@ -8244,6 +7788,7 @@
                                 <w:sz w:val="20"/>
                               </w:rPr>
                             </w:pPr>
+                            <w:proofErr w:type="spellStart"/>
                             <w:r>
                               <w:rPr>
                                 <w:spacing w:val="-2"/>
@@ -8251,6 +7796,7 @@
                               </w:rPr>
                               <w:t>Araling</w:t>
                             </w:r>
+                            <w:proofErr w:type="spellEnd"/>
                           </w:p>
                         </w:tc>
                         <w:tc>
@@ -8268,13 +7814,6 @@
                                 <w:sz w:val="18"/>
                               </w:rPr>
                             </w:pPr>
-                            <w:r>
-                              <w:rPr>
-                                <w:rFonts w:ascii="Times New Roman"/>
-                                <w:sz w:val="18"/>
-                              </w:rPr>
-                              <w:t>80</w:t>
-                            </w:r>
                           </w:p>
                         </w:tc>
                         <w:tc>
@@ -8292,13 +7831,6 @@
                                 <w:sz w:val="18"/>
                               </w:rPr>
                             </w:pPr>
-                            <w:r>
-                              <w:rPr>
-                                <w:rFonts w:ascii="Times New Roman"/>
-                                <w:sz w:val="18"/>
-                              </w:rPr>
-                              <w:t>80</w:t>
-                            </w:r>
                           </w:p>
                         </w:tc>
                         <w:tc>
@@ -8316,13 +7848,6 @@
                                 <w:sz w:val="18"/>
                               </w:rPr>
                             </w:pPr>
-                            <w:r>
-                              <w:rPr>
-                                <w:rFonts w:ascii="Times New Roman"/>
-                                <w:sz w:val="18"/>
-                              </w:rPr>
-                              <w:t>80</w:t>
-                            </w:r>
                           </w:p>
                         </w:tc>
                         <w:tc>
@@ -8340,13 +7865,6 @@
                                 <w:sz w:val="18"/>
                               </w:rPr>
                             </w:pPr>
-                            <w:r>
-                              <w:rPr>
-                                <w:rFonts w:ascii="Times New Roman"/>
-                                <w:sz w:val="18"/>
-                              </w:rPr>
-                              <w:t>80</w:t>
-                            </w:r>
                           </w:p>
                         </w:tc>
                         <w:tc>
@@ -8364,13 +7882,6 @@
                                 <w:sz w:val="18"/>
                               </w:rPr>
                             </w:pPr>
-                            <w:r>
-                              <w:rPr>
-                                <w:rFonts w:ascii="Times New Roman"/>
-                                <w:sz w:val="18"/>
-                              </w:rPr>
-                              <w:t>80</w:t>
-                            </w:r>
                           </w:p>
                         </w:tc>
                         <w:tc>
@@ -8388,14 +7899,6 @@
                                 <w:sz w:val="18"/>
                               </w:rPr>
                             </w:pPr>
-                            <w:r>
-                              <w:rPr>
-                                <w:rFonts w:ascii="Times New Roman"/>
-                                <w:sz w:val="24"/>
-                                <w:szCs w:val="32"/>
-                              </w:rPr>
-                              <w:t>Passed</w:t>
-                            </w:r>
                           </w:p>
                         </w:tc>
                       </w:tr>
@@ -8419,12 +7922,14 @@
                                 <w:sz w:val="20"/>
                               </w:rPr>
                             </w:pPr>
+                            <w:proofErr w:type="spellStart"/>
                             <w:r>
                               <w:rPr>
                                 <w:sz w:val="20"/>
                               </w:rPr>
                               <w:t>Panlipunan</w:t>
                             </w:r>
+                            <w:proofErr w:type="spellEnd"/>
                             <w:r>
                               <w:rPr>
                                 <w:spacing w:val="-9"/>
@@ -8576,12 +8081,14 @@
                                 <w:sz w:val="20"/>
                               </w:rPr>
                             </w:pPr>
+                            <w:proofErr w:type="spellStart"/>
                             <w:r>
                               <w:rPr>
                                 <w:sz w:val="20"/>
                               </w:rPr>
                               <w:t>Edukasyon</w:t>
                             </w:r>
+                            <w:proofErr w:type="spellEnd"/>
                             <w:r>
                               <w:rPr>
                                 <w:spacing w:val="-12"/>
@@ -8589,6 +8096,7 @@
                               </w:rPr>
                               <w:t xml:space="preserve"> </w:t>
                             </w:r>
+                            <w:proofErr w:type="spellStart"/>
                             <w:r>
                               <w:rPr>
                                 <w:spacing w:val="-5"/>
@@ -8596,6 +8104,7 @@
                               </w:rPr>
                               <w:t>sa</w:t>
                             </w:r>
+                            <w:proofErr w:type="spellEnd"/>
                           </w:p>
                         </w:tc>
                         <w:tc>
@@ -8613,13 +8122,6 @@
                                 <w:sz w:val="18"/>
                               </w:rPr>
                             </w:pPr>
-                            <w:r>
-                              <w:rPr>
-                                <w:rFonts w:ascii="Times New Roman"/>
-                                <w:sz w:val="18"/>
-                              </w:rPr>
-                              <w:t>80</w:t>
-                            </w:r>
                           </w:p>
                         </w:tc>
                         <w:tc>
@@ -8637,13 +8139,6 @@
                                 <w:sz w:val="18"/>
                               </w:rPr>
                             </w:pPr>
-                            <w:r>
-                              <w:rPr>
-                                <w:rFonts w:ascii="Times New Roman"/>
-                                <w:sz w:val="18"/>
-                              </w:rPr>
-                              <w:t>80</w:t>
-                            </w:r>
                           </w:p>
                         </w:tc>
                         <w:tc>
@@ -8661,13 +8156,6 @@
                                 <w:sz w:val="18"/>
                               </w:rPr>
                             </w:pPr>
-                            <w:r>
-                              <w:rPr>
-                                <w:rFonts w:ascii="Times New Roman"/>
-                                <w:sz w:val="18"/>
-                              </w:rPr>
-                              <w:t>80</w:t>
-                            </w:r>
                           </w:p>
                         </w:tc>
                         <w:tc>
@@ -8685,13 +8173,6 @@
                                 <w:sz w:val="18"/>
                               </w:rPr>
                             </w:pPr>
-                            <w:r>
-                              <w:rPr>
-                                <w:rFonts w:ascii="Times New Roman"/>
-                                <w:sz w:val="18"/>
-                              </w:rPr>
-                              <w:t>80</w:t>
-                            </w:r>
                           </w:p>
                         </w:tc>
                         <w:tc>
@@ -8709,13 +8190,6 @@
                                 <w:sz w:val="18"/>
                               </w:rPr>
                             </w:pPr>
-                            <w:r>
-                              <w:rPr>
-                                <w:rFonts w:ascii="Times New Roman"/>
-                                <w:sz w:val="18"/>
-                              </w:rPr>
-                              <w:t>80</w:t>
-                            </w:r>
                           </w:p>
                         </w:tc>
                         <w:tc>
@@ -8733,14 +8207,6 @@
                                 <w:sz w:val="18"/>
                               </w:rPr>
                             </w:pPr>
-                            <w:r>
-                              <w:rPr>
-                                <w:rFonts w:ascii="Times New Roman"/>
-                                <w:sz w:val="24"/>
-                                <w:szCs w:val="32"/>
-                              </w:rPr>
-                              <w:t>Passed</w:t>
-                            </w:r>
                           </w:p>
                         </w:tc>
                       </w:tr>
@@ -8769,7 +8235,23 @@
                                 <w:spacing w:val="-2"/>
                                 <w:sz w:val="20"/>
                               </w:rPr>
-                              <w:t>Pagpapakatao (EsP)</w:t>
+                              <w:t>Pagpapakatao (</w:t>
+                            </w:r>
+                            <w:proofErr w:type="spellStart"/>
+                            <w:r>
+                              <w:rPr>
+                                <w:spacing w:val="-2"/>
+                                <w:sz w:val="20"/>
+                              </w:rPr>
+                              <w:t>EsP</w:t>
+                            </w:r>
+                            <w:proofErr w:type="spellEnd"/>
+                            <w:r>
+                              <w:rPr>
+                                <w:spacing w:val="-2"/>
+                                <w:sz w:val="20"/>
+                              </w:rPr>
+                              <w:t>)</w:t>
                             </w:r>
                           </w:p>
                         </w:tc>
@@ -8913,7 +8395,7 @@
                                 <w:spacing w:val="-2"/>
                                 <w:sz w:val="20"/>
                               </w:rPr>
-                              <w:t>Edukasyong</w:t>
+                              <w:t>Technology and</w:t>
                             </w:r>
                           </w:p>
                         </w:tc>
@@ -8932,13 +8414,6 @@
                                 <w:sz w:val="18"/>
                               </w:rPr>
                             </w:pPr>
-                            <w:r>
-                              <w:rPr>
-                                <w:rFonts w:ascii="Times New Roman"/>
-                                <w:sz w:val="18"/>
-                              </w:rPr>
-                              <w:t>80</w:t>
-                            </w:r>
                           </w:p>
                         </w:tc>
                         <w:tc>
@@ -8956,13 +8431,6 @@
                                 <w:sz w:val="18"/>
                               </w:rPr>
                             </w:pPr>
-                            <w:r>
-                              <w:rPr>
-                                <w:rFonts w:ascii="Times New Roman"/>
-                                <w:sz w:val="18"/>
-                              </w:rPr>
-                              <w:t>80</w:t>
-                            </w:r>
                           </w:p>
                         </w:tc>
                         <w:tc>
@@ -8980,13 +8448,6 @@
                                 <w:sz w:val="18"/>
                               </w:rPr>
                             </w:pPr>
-                            <w:r>
-                              <w:rPr>
-                                <w:rFonts w:ascii="Times New Roman"/>
-                                <w:sz w:val="18"/>
-                              </w:rPr>
-                              <w:t>80</w:t>
-                            </w:r>
                           </w:p>
                         </w:tc>
                         <w:tc>
@@ -9004,13 +8465,6 @@
                                 <w:sz w:val="18"/>
                               </w:rPr>
                             </w:pPr>
-                            <w:r>
-                              <w:rPr>
-                                <w:rFonts w:ascii="Times New Roman"/>
-                                <w:sz w:val="18"/>
-                              </w:rPr>
-                              <w:t>80</w:t>
-                            </w:r>
                           </w:p>
                         </w:tc>
                         <w:tc>
@@ -9028,13 +8482,6 @@
                                 <w:sz w:val="18"/>
                               </w:rPr>
                             </w:pPr>
-                            <w:r>
-                              <w:rPr>
-                                <w:rFonts w:ascii="Times New Roman"/>
-                                <w:sz w:val="18"/>
-                              </w:rPr>
-                              <w:t>80</w:t>
-                            </w:r>
                           </w:p>
                         </w:tc>
                         <w:tc>
@@ -9052,14 +8499,6 @@
                                 <w:sz w:val="18"/>
                               </w:rPr>
                             </w:pPr>
-                            <w:r>
-                              <w:rPr>
-                                <w:rFonts w:ascii="Times New Roman"/>
-                                <w:sz w:val="24"/>
-                                <w:szCs w:val="32"/>
-                              </w:rPr>
-                              <w:t>Passed</w:t>
-                            </w:r>
                           </w:p>
                         </w:tc>
                       </w:tr>
@@ -9088,21 +8527,7 @@
                               <w:rPr>
                                 <w:sz w:val="20"/>
                               </w:rPr>
-                              <w:t>Pantahanan</w:t>
-                            </w:r>
-                            <w:r>
-                              <w:rPr>
-                                <w:spacing w:val="-9"/>
-                                <w:sz w:val="20"/>
-                              </w:rPr>
-                              <w:t xml:space="preserve"> </w:t>
-                            </w:r>
-                            <w:r>
-                              <w:rPr>
-                                <w:spacing w:val="-5"/>
-                                <w:sz w:val="20"/>
-                              </w:rPr>
-                              <w:t>at</w:t>
+                              <w:t>Livelihood</w:t>
                             </w:r>
                           </w:p>
                         </w:tc>
@@ -9247,7 +8672,7 @@
                                 <w:spacing w:val="-2"/>
                                 <w:sz w:val="20"/>
                               </w:rPr>
-                              <w:t>Pangkabuhayan</w:t>
+                              <w:t>Education</w:t>
                             </w:r>
                           </w:p>
                         </w:tc>
@@ -9390,7 +8815,19 @@
                               <w:rPr>
                                 <w:sz w:val="20"/>
                               </w:rPr>
-                              <w:t>(EPP)</w:t>
+                              <w:t>(</w:t>
+                            </w:r>
+                            <w:r>
+                              <w:rPr>
+                                <w:sz w:val="20"/>
+                              </w:rPr>
+                              <w:t>TLE</w:t>
+                            </w:r>
+                            <w:r>
+                              <w:rPr>
+                                <w:sz w:val="20"/>
+                              </w:rPr>
+                              <w:t>)</w:t>
                             </w:r>
                           </w:p>
                         </w:tc>
@@ -9549,13 +8986,6 @@
                                 <w:sz w:val="18"/>
                               </w:rPr>
                             </w:pPr>
-                            <w:r>
-                              <w:rPr>
-                                <w:rFonts w:ascii="Times New Roman"/>
-                                <w:sz w:val="18"/>
-                              </w:rPr>
-                              <w:t>80</w:t>
-                            </w:r>
                           </w:p>
                         </w:tc>
                         <w:tc>
@@ -9572,13 +9002,6 @@
                                 <w:sz w:val="18"/>
                               </w:rPr>
                             </w:pPr>
-                            <w:r>
-                              <w:rPr>
-                                <w:rFonts w:ascii="Times New Roman"/>
-                                <w:sz w:val="18"/>
-                              </w:rPr>
-                              <w:t>80</w:t>
-                            </w:r>
                           </w:p>
                         </w:tc>
                         <w:tc>
@@ -9595,13 +9018,6 @@
                                 <w:sz w:val="18"/>
                               </w:rPr>
                             </w:pPr>
-                            <w:r>
-                              <w:rPr>
-                                <w:rFonts w:ascii="Times New Roman"/>
-                                <w:sz w:val="18"/>
-                              </w:rPr>
-                              <w:t>80</w:t>
-                            </w:r>
                           </w:p>
                         </w:tc>
                         <w:tc>
@@ -9618,13 +9034,6 @@
                                 <w:sz w:val="18"/>
                               </w:rPr>
                             </w:pPr>
-                            <w:r>
-                              <w:rPr>
-                                <w:rFonts w:ascii="Times New Roman"/>
-                                <w:sz w:val="18"/>
-                              </w:rPr>
-                              <w:t>80</w:t>
-                            </w:r>
                           </w:p>
                         </w:tc>
                         <w:tc>
@@ -9641,13 +9050,6 @@
                                 <w:sz w:val="18"/>
                               </w:rPr>
                             </w:pPr>
-                            <w:r>
-                              <w:rPr>
-                                <w:rFonts w:ascii="Times New Roman"/>
-                                <w:sz w:val="18"/>
-                              </w:rPr>
-                              <w:t>80</w:t>
-                            </w:r>
                           </w:p>
                         </w:tc>
                         <w:tc>
@@ -9664,14 +9066,6 @@
                                 <w:sz w:val="18"/>
                               </w:rPr>
                             </w:pPr>
-                            <w:r>
-                              <w:rPr>
-                                <w:rFonts w:ascii="Times New Roman"/>
-                                <w:sz w:val="24"/>
-                                <w:szCs w:val="32"/>
-                              </w:rPr>
-                              <w:t>Passed</w:t>
-                            </w:r>
                           </w:p>
                         </w:tc>
                       </w:tr>
@@ -9717,13 +9111,6 @@
                                 <w:sz w:val="18"/>
                               </w:rPr>
                             </w:pPr>
-                            <w:r>
-                              <w:rPr>
-                                <w:rFonts w:ascii="Times New Roman"/>
-                                <w:sz w:val="18"/>
-                              </w:rPr>
-                              <w:t>80</w:t>
-                            </w:r>
                           </w:p>
                         </w:tc>
                         <w:tc>
@@ -9740,13 +9127,6 @@
                                 <w:sz w:val="18"/>
                               </w:rPr>
                             </w:pPr>
-                            <w:r>
-                              <w:rPr>
-                                <w:rFonts w:ascii="Times New Roman"/>
-                                <w:sz w:val="18"/>
-                              </w:rPr>
-                              <w:t>80</w:t>
-                            </w:r>
                           </w:p>
                         </w:tc>
                         <w:tc>
@@ -9763,13 +9143,6 @@
                                 <w:sz w:val="18"/>
                               </w:rPr>
                             </w:pPr>
-                            <w:r>
-                              <w:rPr>
-                                <w:rFonts w:ascii="Times New Roman"/>
-                                <w:sz w:val="18"/>
-                              </w:rPr>
-                              <w:t>80</w:t>
-                            </w:r>
                           </w:p>
                         </w:tc>
                         <w:tc>
@@ -9786,13 +9159,6 @@
                                 <w:sz w:val="18"/>
                               </w:rPr>
                             </w:pPr>
-                            <w:r>
-                              <w:rPr>
-                                <w:rFonts w:ascii="Times New Roman"/>
-                                <w:sz w:val="18"/>
-                              </w:rPr>
-                              <w:t>80</w:t>
-                            </w:r>
                           </w:p>
                         </w:tc>
                         <w:tc>
@@ -9872,13 +9238,6 @@
                                 <w:sz w:val="18"/>
                               </w:rPr>
                             </w:pPr>
-                            <w:r>
-                              <w:rPr>
-                                <w:rFonts w:ascii="Times New Roman"/>
-                                <w:sz w:val="18"/>
-                              </w:rPr>
-                              <w:t>80</w:t>
-                            </w:r>
                           </w:p>
                         </w:tc>
                         <w:tc>
@@ -9895,13 +9254,6 @@
                                 <w:sz w:val="18"/>
                               </w:rPr>
                             </w:pPr>
-                            <w:r>
-                              <w:rPr>
-                                <w:rFonts w:ascii="Times New Roman"/>
-                                <w:sz w:val="18"/>
-                              </w:rPr>
-                              <w:t>80</w:t>
-                            </w:r>
                           </w:p>
                         </w:tc>
                         <w:tc>
@@ -9918,13 +9270,6 @@
                                 <w:sz w:val="18"/>
                               </w:rPr>
                             </w:pPr>
-                            <w:r>
-                              <w:rPr>
-                                <w:rFonts w:ascii="Times New Roman"/>
-                                <w:sz w:val="18"/>
-                              </w:rPr>
-                              <w:t>80</w:t>
-                            </w:r>
                           </w:p>
                         </w:tc>
                         <w:tc>
@@ -9941,13 +9286,6 @@
                                 <w:sz w:val="18"/>
                               </w:rPr>
                             </w:pPr>
-                            <w:r>
-                              <w:rPr>
-                                <w:rFonts w:ascii="Times New Roman"/>
-                                <w:sz w:val="18"/>
-                              </w:rPr>
-                              <w:t>80</w:t>
-                            </w:r>
                           </w:p>
                         </w:tc>
                         <w:tc>
@@ -10029,13 +9367,6 @@
                                 <w:sz w:val="18"/>
                               </w:rPr>
                             </w:pPr>
-                            <w:r>
-                              <w:rPr>
-                                <w:rFonts w:ascii="Times New Roman"/>
-                                <w:sz w:val="18"/>
-                              </w:rPr>
-                              <w:t>80</w:t>
-                            </w:r>
                           </w:p>
                         </w:tc>
                         <w:tc>
@@ -10052,13 +9383,6 @@
                                 <w:sz w:val="18"/>
                               </w:rPr>
                             </w:pPr>
-                            <w:r>
-                              <w:rPr>
-                                <w:rFonts w:ascii="Times New Roman"/>
-                                <w:sz w:val="18"/>
-                              </w:rPr>
-                              <w:t>80</w:t>
-                            </w:r>
                           </w:p>
                         </w:tc>
                         <w:tc>
@@ -10075,13 +9399,6 @@
                                 <w:sz w:val="18"/>
                               </w:rPr>
                             </w:pPr>
-                            <w:r>
-                              <w:rPr>
-                                <w:rFonts w:ascii="Times New Roman"/>
-                                <w:sz w:val="18"/>
-                              </w:rPr>
-                              <w:t>80</w:t>
-                            </w:r>
                           </w:p>
                         </w:tc>
                         <w:tc>
@@ -10098,13 +9415,6 @@
                                 <w:sz w:val="18"/>
                               </w:rPr>
                             </w:pPr>
-                            <w:r>
-                              <w:rPr>
-                                <w:rFonts w:ascii="Times New Roman"/>
-                                <w:sz w:val="18"/>
-                              </w:rPr>
-                              <w:t>80</w:t>
-                            </w:r>
                           </w:p>
                         </w:tc>
                         <w:tc>
@@ -10186,13 +9496,6 @@
                                 <w:sz w:val="18"/>
                               </w:rPr>
                             </w:pPr>
-                            <w:r>
-                              <w:rPr>
-                                <w:rFonts w:ascii="Times New Roman"/>
-                                <w:sz w:val="18"/>
-                              </w:rPr>
-                              <w:t>80</w:t>
-                            </w:r>
                           </w:p>
                         </w:tc>
                         <w:tc>
@@ -10209,13 +9512,6 @@
                                 <w:sz w:val="18"/>
                               </w:rPr>
                             </w:pPr>
-                            <w:r>
-                              <w:rPr>
-                                <w:rFonts w:ascii="Times New Roman"/>
-                                <w:sz w:val="18"/>
-                              </w:rPr>
-                              <w:t>80</w:t>
-                            </w:r>
                           </w:p>
                         </w:tc>
                         <w:tc>
@@ -10232,13 +9528,6 @@
                                 <w:sz w:val="18"/>
                               </w:rPr>
                             </w:pPr>
-                            <w:r>
-                              <w:rPr>
-                                <w:rFonts w:ascii="Times New Roman"/>
-                                <w:sz w:val="18"/>
-                              </w:rPr>
-                              <w:t>80</w:t>
-                            </w:r>
                           </w:p>
                         </w:tc>
                         <w:tc>
@@ -10255,13 +9544,6 @@
                                 <w:sz w:val="18"/>
                               </w:rPr>
                             </w:pPr>
-                            <w:r>
-                              <w:rPr>
-                                <w:rFonts w:ascii="Times New Roman"/>
-                                <w:sz w:val="18"/>
-                              </w:rPr>
-                              <w:t>80</w:t>
-                            </w:r>
                           </w:p>
                         </w:tc>
                         <w:tc>
@@ -10376,15 +9658,6 @@
                                 <w:sz w:val="18"/>
                               </w:rPr>
                             </w:pPr>
-                            <w:r>
-                              <w:rPr>
-                                <w:rFonts w:ascii="Times New Roman"/>
-                                <w:b/>
-                                <w:bCs/>
-                                <w:sz w:val="18"/>
-                              </w:rPr>
-                              <w:t>80</w:t>
-                            </w:r>
                           </w:p>
                         </w:tc>
                       </w:tr>
@@ -12628,6 +11901,7 @@
                                     </w:rPr>
                                     <w:t>1. Maka-</w:t>
                                   </w:r>
+                                  <w:proofErr w:type="spellStart"/>
                                   <w:r>
                                     <w:rPr>
                                       <w:spacing w:val="-2"/>
@@ -12635,6 +11909,7 @@
                                     </w:rPr>
                                     <w:t>Diyos</w:t>
                                   </w:r>
+                                  <w:proofErr w:type="spellEnd"/>
                                 </w:p>
                               </w:tc>
                               <w:tc>
@@ -13020,6 +12295,7 @@
                                     </w:rPr>
                                     <w:t xml:space="preserve">2. </w:t>
                                   </w:r>
+                                  <w:proofErr w:type="spellStart"/>
                                   <w:r>
                                     <w:rPr>
                                       <w:spacing w:val="-2"/>
@@ -13027,6 +12303,7 @@
                                     </w:rPr>
                                     <w:t>Makatao</w:t>
                                   </w:r>
+                                  <w:proofErr w:type="spellEnd"/>
                                 </w:p>
                               </w:tc>
                               <w:tc>
@@ -13331,6 +12608,7 @@
                                     </w:rPr>
                                     <w:t xml:space="preserve">3. </w:t>
                                   </w:r>
+                                  <w:proofErr w:type="spellStart"/>
                                   <w:r>
                                     <w:rPr>
                                       <w:spacing w:val="-2"/>
@@ -13338,6 +12616,7 @@
                                     </w:rPr>
                                     <w:t>Makakalikasan</w:t>
                                   </w:r>
+                                  <w:proofErr w:type="spellEnd"/>
                                 </w:p>
                               </w:tc>
                               <w:tc>
@@ -13545,6 +12824,7 @@
                                     </w:rPr>
                                     <w:t xml:space="preserve">4. </w:t>
                                   </w:r>
+                                  <w:proofErr w:type="spellStart"/>
                                   <w:r>
                                     <w:rPr>
                                       <w:spacing w:val="-2"/>
@@ -13552,6 +12832,7 @@
                                     </w:rPr>
                                     <w:t>Makabansa</w:t>
                                   </w:r>
+                                  <w:proofErr w:type="spellEnd"/>
                                 </w:p>
                               </w:tc>
                               <w:tc>
@@ -14224,6 +13505,7 @@
                               </w:rPr>
                               <w:t>1. Maka-</w:t>
                             </w:r>
+                            <w:proofErr w:type="spellStart"/>
                             <w:r>
                               <w:rPr>
                                 <w:spacing w:val="-2"/>
@@ -14231,6 +13513,7 @@
                               </w:rPr>
                               <w:t>Diyos</w:t>
                             </w:r>
+                            <w:proofErr w:type="spellEnd"/>
                           </w:p>
                         </w:tc>
                         <w:tc>
@@ -14616,6 +13899,7 @@
                               </w:rPr>
                               <w:t xml:space="preserve">2. </w:t>
                             </w:r>
+                            <w:proofErr w:type="spellStart"/>
                             <w:r>
                               <w:rPr>
                                 <w:spacing w:val="-2"/>
@@ -14623,6 +13907,7 @@
                               </w:rPr>
                               <w:t>Makatao</w:t>
                             </w:r>
+                            <w:proofErr w:type="spellEnd"/>
                           </w:p>
                         </w:tc>
                         <w:tc>
@@ -14927,6 +14212,7 @@
                               </w:rPr>
                               <w:t xml:space="preserve">3. </w:t>
                             </w:r>
+                            <w:proofErr w:type="spellStart"/>
                             <w:r>
                               <w:rPr>
                                 <w:spacing w:val="-2"/>
@@ -14934,6 +14220,7 @@
                               </w:rPr>
                               <w:t>Makakalikasan</w:t>
                             </w:r>
+                            <w:proofErr w:type="spellEnd"/>
                           </w:p>
                         </w:tc>
                         <w:tc>
@@ -15141,6 +14428,7 @@
                               </w:rPr>
                               <w:t xml:space="preserve">4. </w:t>
                             </w:r>
+                            <w:proofErr w:type="spellStart"/>
                             <w:r>
                               <w:rPr>
                                 <w:spacing w:val="-2"/>
@@ -15148,6 +14436,7 @@
                               </w:rPr>
                               <w:t>Makabansa</w:t>
                             </w:r>
+                            <w:proofErr w:type="spellEnd"/>
                           </w:p>
                         </w:tc>
                         <w:tc>

</xml_diff>

<commit_message>
added columns for elective subjects
</commit_message>
<xml_diff>
--- a/public/docx/SF 9 Elem and JHS - Sample.docx
+++ b/public/docx/SF 9 Elem and JHS - Sample.docx
@@ -4096,15 +4096,15 @@
         <mc:AlternateContent>
           <mc:Choice Requires="wps">
             <w:drawing>
-              <wp:anchor distT="0" distB="0" distL="114300" distR="114300" simplePos="0" relativeHeight="251673600" behindDoc="0" locked="0" layoutInCell="1" allowOverlap="1" wp14:anchorId="315D9FBD" wp14:editId="58E55091">
+              <wp:anchor distT="0" distB="0" distL="114300" distR="114300" simplePos="0" relativeHeight="251673600" behindDoc="0" locked="0" layoutInCell="1" allowOverlap="1" wp14:anchorId="315D9FBD" wp14:editId="55CD74E1">
                 <wp:simplePos x="0" y="0"/>
-                <wp:positionH relativeFrom="margin">
-                  <wp:align>left</wp:align>
+                <wp:positionH relativeFrom="column">
+                  <wp:posOffset>161925</wp:posOffset>
                 </wp:positionH>
                 <wp:positionV relativeFrom="paragraph">
-                  <wp:posOffset>82336</wp:posOffset>
+                  <wp:posOffset>11430</wp:posOffset>
                 </wp:positionV>
-                <wp:extent cx="4429125" cy="4257675"/>
+                <wp:extent cx="4638675" cy="4543425"/>
                 <wp:effectExtent l="0" t="0" r="0" b="0"/>
                 <wp:wrapNone/>
                 <wp:docPr id="1141204586" name="Text Box 1"/>
@@ -4116,7 +4116,7 @@
                       <wps:spPr>
                         <a:xfrm>
                           <a:off x="0" y="0"/>
-                          <a:ext cx="4429125" cy="4257675"/>
+                          <a:ext cx="4638675" cy="4543425"/>
                         </a:xfrm>
                         <a:prstGeom prst="rect">
                           <a:avLst/>
@@ -6168,6 +6168,266 @@
                             </w:tr>
                             <w:tr>
                               <w:trPr>
+                                <w:trHeight w:val="290"/>
+                              </w:trPr>
+                              <w:tc>
+                                <w:tcPr>
+                                  <w:tcW w:w="2005" w:type="dxa"/>
+                                  <w:tcBorders>
+                                    <w:top w:val="nil"/>
+                                  </w:tcBorders>
+                                </w:tcPr>
+                                <w:p>
+                                  <w:pPr>
+                                    <w:pStyle w:val="TableParagraph"/>
+                                    <w:spacing w:before="22"/>
+                                    <w:rPr>
+                                      <w:sz w:val="20"/>
+                                    </w:rPr>
+                                  </w:pPr>
+                                </w:p>
+                              </w:tc>
+                              <w:tc>
+                                <w:tcPr>
+                                  <w:tcW w:w="685" w:type="dxa"/>
+                                  <w:tcBorders>
+                                    <w:top w:val="nil"/>
+                                  </w:tcBorders>
+                                  <w:vAlign w:val="center"/>
+                                </w:tcPr>
+                                <w:p>
+                                  <w:pPr>
+                                    <w:jc w:val="center"/>
+                                    <w:rPr>
+                                      <w:sz w:val="2"/>
+                                      <w:szCs w:val="2"/>
+                                    </w:rPr>
+                                  </w:pPr>
+                                </w:p>
+                              </w:tc>
+                              <w:tc>
+                                <w:tcPr>
+                                  <w:tcW w:w="720" w:type="dxa"/>
+                                  <w:tcBorders>
+                                    <w:top w:val="nil"/>
+                                  </w:tcBorders>
+                                  <w:vAlign w:val="center"/>
+                                </w:tcPr>
+                                <w:p>
+                                  <w:pPr>
+                                    <w:jc w:val="center"/>
+                                    <w:rPr>
+                                      <w:sz w:val="2"/>
+                                      <w:szCs w:val="2"/>
+                                    </w:rPr>
+                                  </w:pPr>
+                                </w:p>
+                              </w:tc>
+                              <w:tc>
+                                <w:tcPr>
+                                  <w:tcW w:w="560" w:type="dxa"/>
+                                  <w:tcBorders>
+                                    <w:top w:val="nil"/>
+                                  </w:tcBorders>
+                                  <w:vAlign w:val="center"/>
+                                </w:tcPr>
+                                <w:p>
+                                  <w:pPr>
+                                    <w:jc w:val="center"/>
+                                    <w:rPr>
+                                      <w:sz w:val="2"/>
+                                      <w:szCs w:val="2"/>
+                                    </w:rPr>
+                                  </w:pPr>
+                                </w:p>
+                              </w:tc>
+                              <w:tc>
+                                <w:tcPr>
+                                  <w:tcW w:w="610" w:type="dxa"/>
+                                  <w:tcBorders>
+                                    <w:top w:val="nil"/>
+                                  </w:tcBorders>
+                                  <w:vAlign w:val="center"/>
+                                </w:tcPr>
+                                <w:p>
+                                  <w:pPr>
+                                    <w:jc w:val="center"/>
+                                    <w:rPr>
+                                      <w:sz w:val="2"/>
+                                      <w:szCs w:val="2"/>
+                                    </w:rPr>
+                                  </w:pPr>
+                                </w:p>
+                              </w:tc>
+                              <w:tc>
+                                <w:tcPr>
+                                  <w:tcW w:w="990" w:type="dxa"/>
+                                  <w:tcBorders>
+                                    <w:top w:val="nil"/>
+                                  </w:tcBorders>
+                                  <w:vAlign w:val="center"/>
+                                </w:tcPr>
+                                <w:p>
+                                  <w:pPr>
+                                    <w:jc w:val="center"/>
+                                    <w:rPr>
+                                      <w:sz w:val="2"/>
+                                      <w:szCs w:val="2"/>
+                                    </w:rPr>
+                                  </w:pPr>
+                                </w:p>
+                              </w:tc>
+                              <w:tc>
+                                <w:tcPr>
+                                  <w:tcW w:w="1170" w:type="dxa"/>
+                                  <w:tcBorders>
+                                    <w:top w:val="nil"/>
+                                  </w:tcBorders>
+                                  <w:vAlign w:val="center"/>
+                                </w:tcPr>
+                                <w:p>
+                                  <w:pPr>
+                                    <w:jc w:val="center"/>
+                                    <w:rPr>
+                                      <w:sz w:val="2"/>
+                                      <w:szCs w:val="2"/>
+                                    </w:rPr>
+                                  </w:pPr>
+                                </w:p>
+                              </w:tc>
+                            </w:tr>
+                            <w:tr>
+                              <w:trPr>
+                                <w:trHeight w:val="290"/>
+                              </w:trPr>
+                              <w:tc>
+                                <w:tcPr>
+                                  <w:tcW w:w="2005" w:type="dxa"/>
+                                  <w:tcBorders>
+                                    <w:top w:val="nil"/>
+                                  </w:tcBorders>
+                                </w:tcPr>
+                                <w:p>
+                                  <w:pPr>
+                                    <w:pStyle w:val="TableParagraph"/>
+                                    <w:spacing w:before="22"/>
+                                    <w:rPr>
+                                      <w:sz w:val="20"/>
+                                    </w:rPr>
+                                  </w:pPr>
+                                </w:p>
+                              </w:tc>
+                              <w:tc>
+                                <w:tcPr>
+                                  <w:tcW w:w="685" w:type="dxa"/>
+                                  <w:tcBorders>
+                                    <w:top w:val="nil"/>
+                                  </w:tcBorders>
+                                  <w:vAlign w:val="center"/>
+                                </w:tcPr>
+                                <w:p>
+                                  <w:pPr>
+                                    <w:jc w:val="center"/>
+                                    <w:rPr>
+                                      <w:sz w:val="2"/>
+                                      <w:szCs w:val="2"/>
+                                    </w:rPr>
+                                  </w:pPr>
+                                </w:p>
+                              </w:tc>
+                              <w:tc>
+                                <w:tcPr>
+                                  <w:tcW w:w="720" w:type="dxa"/>
+                                  <w:tcBorders>
+                                    <w:top w:val="nil"/>
+                                  </w:tcBorders>
+                                  <w:vAlign w:val="center"/>
+                                </w:tcPr>
+                                <w:p>
+                                  <w:pPr>
+                                    <w:jc w:val="center"/>
+                                    <w:rPr>
+                                      <w:sz w:val="2"/>
+                                      <w:szCs w:val="2"/>
+                                    </w:rPr>
+                                  </w:pPr>
+                                </w:p>
+                              </w:tc>
+                              <w:tc>
+                                <w:tcPr>
+                                  <w:tcW w:w="560" w:type="dxa"/>
+                                  <w:tcBorders>
+                                    <w:top w:val="nil"/>
+                                  </w:tcBorders>
+                                  <w:vAlign w:val="center"/>
+                                </w:tcPr>
+                                <w:p>
+                                  <w:pPr>
+                                    <w:jc w:val="center"/>
+                                    <w:rPr>
+                                      <w:sz w:val="2"/>
+                                      <w:szCs w:val="2"/>
+                                    </w:rPr>
+                                  </w:pPr>
+                                </w:p>
+                              </w:tc>
+                              <w:tc>
+                                <w:tcPr>
+                                  <w:tcW w:w="610" w:type="dxa"/>
+                                  <w:tcBorders>
+                                    <w:top w:val="nil"/>
+                                  </w:tcBorders>
+                                  <w:vAlign w:val="center"/>
+                                </w:tcPr>
+                                <w:p>
+                                  <w:pPr>
+                                    <w:jc w:val="center"/>
+                                    <w:rPr>
+                                      <w:sz w:val="2"/>
+                                      <w:szCs w:val="2"/>
+                                    </w:rPr>
+                                  </w:pPr>
+                                </w:p>
+                              </w:tc>
+                              <w:tc>
+                                <w:tcPr>
+                                  <w:tcW w:w="990" w:type="dxa"/>
+                                  <w:tcBorders>
+                                    <w:top w:val="nil"/>
+                                  </w:tcBorders>
+                                  <w:vAlign w:val="center"/>
+                                </w:tcPr>
+                                <w:p>
+                                  <w:pPr>
+                                    <w:jc w:val="center"/>
+                                    <w:rPr>
+                                      <w:sz w:val="2"/>
+                                      <w:szCs w:val="2"/>
+                                    </w:rPr>
+                                  </w:pPr>
+                                </w:p>
+                              </w:tc>
+                              <w:tc>
+                                <w:tcPr>
+                                  <w:tcW w:w="1170" w:type="dxa"/>
+                                  <w:tcBorders>
+                                    <w:top w:val="nil"/>
+                                  </w:tcBorders>
+                                  <w:vAlign w:val="center"/>
+                                </w:tcPr>
+                                <w:p>
+                                  <w:pPr>
+                                    <w:jc w:val="center"/>
+                                    <w:rPr>
+                                      <w:sz w:val="2"/>
+                                      <w:szCs w:val="2"/>
+                                    </w:rPr>
+                                  </w:pPr>
+                                </w:p>
+                              </w:tc>
+                            </w:tr>
+                            <w:tr>
+                              <w:trPr>
                                 <w:trHeight w:val="280"/>
                               </w:trPr>
                               <w:tc>
@@ -6905,7 +7165,7 @@
           </mc:Choice>
           <mc:Fallback>
             <w:pict>
-              <v:shape w14:anchorId="315D9FBD" id="Text Box 1" o:spid="_x0000_s1029" type="#_x0000_t202" style="position:absolute;margin-left:0;margin-top:6.5pt;width:348.75pt;height:335.25pt;z-index:251673600;visibility:visible;mso-wrap-style:square;mso-width-percent:0;mso-height-percent:0;mso-wrap-distance-left:9pt;mso-wrap-distance-top:0;mso-wrap-distance-right:9pt;mso-wrap-distance-bottom:0;mso-position-horizontal:left;mso-position-horizontal-relative:margin;mso-position-vertical:absolute;mso-position-vertical-relative:text;mso-width-percent:0;mso-height-percent:0;mso-width-relative:margin;mso-height-relative:margin;v-text-anchor:top" o:gfxdata="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" filled="f" stroked="f" strokeweight=".5pt">
+              <v:shape w14:anchorId="315D9FBD" id="Text Box 1" o:spid="_x0000_s1029" type="#_x0000_t202" style="position:absolute;margin-left:12.75pt;margin-top:.9pt;width:365.25pt;height:357.75pt;z-index:251673600;visibility:visible;mso-wrap-style:square;mso-width-percent:0;mso-height-percent:0;mso-wrap-distance-left:9pt;mso-wrap-distance-top:0;mso-wrap-distance-right:9pt;mso-wrap-distance-bottom:0;mso-position-horizontal:absolute;mso-position-horizontal-relative:text;mso-position-vertical:absolute;mso-position-vertical-relative:text;mso-width-percent:0;mso-height-percent:0;mso-width-relative:margin;mso-height-relative:margin;v-text-anchor:top" o:gfxdata="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" filled="f" stroked="f" strokeweight=".5pt">
                 <v:textbox>
                   <w:txbxContent>
                     <w:tbl>
@@ -8948,6 +9208,266 @@
                       </w:tr>
                       <w:tr>
                         <w:trPr>
+                          <w:trHeight w:val="290"/>
+                        </w:trPr>
+                        <w:tc>
+                          <w:tcPr>
+                            <w:tcW w:w="2005" w:type="dxa"/>
+                            <w:tcBorders>
+                              <w:top w:val="nil"/>
+                            </w:tcBorders>
+                          </w:tcPr>
+                          <w:p>
+                            <w:pPr>
+                              <w:pStyle w:val="TableParagraph"/>
+                              <w:spacing w:before="22"/>
+                              <w:rPr>
+                                <w:sz w:val="20"/>
+                              </w:rPr>
+                            </w:pPr>
+                          </w:p>
+                        </w:tc>
+                        <w:tc>
+                          <w:tcPr>
+                            <w:tcW w:w="685" w:type="dxa"/>
+                            <w:tcBorders>
+                              <w:top w:val="nil"/>
+                            </w:tcBorders>
+                            <w:vAlign w:val="center"/>
+                          </w:tcPr>
+                          <w:p>
+                            <w:pPr>
+                              <w:jc w:val="center"/>
+                              <w:rPr>
+                                <w:sz w:val="2"/>
+                                <w:szCs w:val="2"/>
+                              </w:rPr>
+                            </w:pPr>
+                          </w:p>
+                        </w:tc>
+                        <w:tc>
+                          <w:tcPr>
+                            <w:tcW w:w="720" w:type="dxa"/>
+                            <w:tcBorders>
+                              <w:top w:val="nil"/>
+                            </w:tcBorders>
+                            <w:vAlign w:val="center"/>
+                          </w:tcPr>
+                          <w:p>
+                            <w:pPr>
+                              <w:jc w:val="center"/>
+                              <w:rPr>
+                                <w:sz w:val="2"/>
+                                <w:szCs w:val="2"/>
+                              </w:rPr>
+                            </w:pPr>
+                          </w:p>
+                        </w:tc>
+                        <w:tc>
+                          <w:tcPr>
+                            <w:tcW w:w="560" w:type="dxa"/>
+                            <w:tcBorders>
+                              <w:top w:val="nil"/>
+                            </w:tcBorders>
+                            <w:vAlign w:val="center"/>
+                          </w:tcPr>
+                          <w:p>
+                            <w:pPr>
+                              <w:jc w:val="center"/>
+                              <w:rPr>
+                                <w:sz w:val="2"/>
+                                <w:szCs w:val="2"/>
+                              </w:rPr>
+                            </w:pPr>
+                          </w:p>
+                        </w:tc>
+                        <w:tc>
+                          <w:tcPr>
+                            <w:tcW w:w="610" w:type="dxa"/>
+                            <w:tcBorders>
+                              <w:top w:val="nil"/>
+                            </w:tcBorders>
+                            <w:vAlign w:val="center"/>
+                          </w:tcPr>
+                          <w:p>
+                            <w:pPr>
+                              <w:jc w:val="center"/>
+                              <w:rPr>
+                                <w:sz w:val="2"/>
+                                <w:szCs w:val="2"/>
+                              </w:rPr>
+                            </w:pPr>
+                          </w:p>
+                        </w:tc>
+                        <w:tc>
+                          <w:tcPr>
+                            <w:tcW w:w="990" w:type="dxa"/>
+                            <w:tcBorders>
+                              <w:top w:val="nil"/>
+                            </w:tcBorders>
+                            <w:vAlign w:val="center"/>
+                          </w:tcPr>
+                          <w:p>
+                            <w:pPr>
+                              <w:jc w:val="center"/>
+                              <w:rPr>
+                                <w:sz w:val="2"/>
+                                <w:szCs w:val="2"/>
+                              </w:rPr>
+                            </w:pPr>
+                          </w:p>
+                        </w:tc>
+                        <w:tc>
+                          <w:tcPr>
+                            <w:tcW w:w="1170" w:type="dxa"/>
+                            <w:tcBorders>
+                              <w:top w:val="nil"/>
+                            </w:tcBorders>
+                            <w:vAlign w:val="center"/>
+                          </w:tcPr>
+                          <w:p>
+                            <w:pPr>
+                              <w:jc w:val="center"/>
+                              <w:rPr>
+                                <w:sz w:val="2"/>
+                                <w:szCs w:val="2"/>
+                              </w:rPr>
+                            </w:pPr>
+                          </w:p>
+                        </w:tc>
+                      </w:tr>
+                      <w:tr>
+                        <w:trPr>
+                          <w:trHeight w:val="290"/>
+                        </w:trPr>
+                        <w:tc>
+                          <w:tcPr>
+                            <w:tcW w:w="2005" w:type="dxa"/>
+                            <w:tcBorders>
+                              <w:top w:val="nil"/>
+                            </w:tcBorders>
+                          </w:tcPr>
+                          <w:p>
+                            <w:pPr>
+                              <w:pStyle w:val="TableParagraph"/>
+                              <w:spacing w:before="22"/>
+                              <w:rPr>
+                                <w:sz w:val="20"/>
+                              </w:rPr>
+                            </w:pPr>
+                          </w:p>
+                        </w:tc>
+                        <w:tc>
+                          <w:tcPr>
+                            <w:tcW w:w="685" w:type="dxa"/>
+                            <w:tcBorders>
+                              <w:top w:val="nil"/>
+                            </w:tcBorders>
+                            <w:vAlign w:val="center"/>
+                          </w:tcPr>
+                          <w:p>
+                            <w:pPr>
+                              <w:jc w:val="center"/>
+                              <w:rPr>
+                                <w:sz w:val="2"/>
+                                <w:szCs w:val="2"/>
+                              </w:rPr>
+                            </w:pPr>
+                          </w:p>
+                        </w:tc>
+                        <w:tc>
+                          <w:tcPr>
+                            <w:tcW w:w="720" w:type="dxa"/>
+                            <w:tcBorders>
+                              <w:top w:val="nil"/>
+                            </w:tcBorders>
+                            <w:vAlign w:val="center"/>
+                          </w:tcPr>
+                          <w:p>
+                            <w:pPr>
+                              <w:jc w:val="center"/>
+                              <w:rPr>
+                                <w:sz w:val="2"/>
+                                <w:szCs w:val="2"/>
+                              </w:rPr>
+                            </w:pPr>
+                          </w:p>
+                        </w:tc>
+                        <w:tc>
+                          <w:tcPr>
+                            <w:tcW w:w="560" w:type="dxa"/>
+                            <w:tcBorders>
+                              <w:top w:val="nil"/>
+                            </w:tcBorders>
+                            <w:vAlign w:val="center"/>
+                          </w:tcPr>
+                          <w:p>
+                            <w:pPr>
+                              <w:jc w:val="center"/>
+                              <w:rPr>
+                                <w:sz w:val="2"/>
+                                <w:szCs w:val="2"/>
+                              </w:rPr>
+                            </w:pPr>
+                          </w:p>
+                        </w:tc>
+                        <w:tc>
+                          <w:tcPr>
+                            <w:tcW w:w="610" w:type="dxa"/>
+                            <w:tcBorders>
+                              <w:top w:val="nil"/>
+                            </w:tcBorders>
+                            <w:vAlign w:val="center"/>
+                          </w:tcPr>
+                          <w:p>
+                            <w:pPr>
+                              <w:jc w:val="center"/>
+                              <w:rPr>
+                                <w:sz w:val="2"/>
+                                <w:szCs w:val="2"/>
+                              </w:rPr>
+                            </w:pPr>
+                          </w:p>
+                        </w:tc>
+                        <w:tc>
+                          <w:tcPr>
+                            <w:tcW w:w="990" w:type="dxa"/>
+                            <w:tcBorders>
+                              <w:top w:val="nil"/>
+                            </w:tcBorders>
+                            <w:vAlign w:val="center"/>
+                          </w:tcPr>
+                          <w:p>
+                            <w:pPr>
+                              <w:jc w:val="center"/>
+                              <w:rPr>
+                                <w:sz w:val="2"/>
+                                <w:szCs w:val="2"/>
+                              </w:rPr>
+                            </w:pPr>
+                          </w:p>
+                        </w:tc>
+                        <w:tc>
+                          <w:tcPr>
+                            <w:tcW w:w="1170" w:type="dxa"/>
+                            <w:tcBorders>
+                              <w:top w:val="nil"/>
+                            </w:tcBorders>
+                            <w:vAlign w:val="center"/>
+                          </w:tcPr>
+                          <w:p>
+                            <w:pPr>
+                              <w:jc w:val="center"/>
+                              <w:rPr>
+                                <w:sz w:val="2"/>
+                                <w:szCs w:val="2"/>
+                              </w:rPr>
+                            </w:pPr>
+                          </w:p>
+                        </w:tc>
+                      </w:tr>
+                      <w:tr>
+                        <w:trPr>
                           <w:trHeight w:val="280"/>
                         </w:trPr>
                         <w:tc>
@@ -9665,7 +10185,6 @@
                     <w:p/>
                   </w:txbxContent>
                 </v:textbox>
-                <w10:wrap anchorx="margin"/>
               </v:shape>
             </w:pict>
           </mc:Fallback>
@@ -9686,646 +10205,7 @@
     <w:p/>
     <w:p/>
     <w:p/>
-    <w:p>
-      <w:r>
-        <w:rPr>
-          <w:noProof/>
-        </w:rPr>
-        <mc:AlternateContent>
-          <mc:Choice Requires="wps">
-            <w:drawing>
-              <wp:anchor distT="0" distB="0" distL="114300" distR="114300" simplePos="0" relativeHeight="251680768" behindDoc="0" locked="0" layoutInCell="1" allowOverlap="1" wp14:anchorId="57A503C2" wp14:editId="448C7E05">
-                <wp:simplePos x="0" y="0"/>
-                <wp:positionH relativeFrom="margin">
-                  <wp:align>left</wp:align>
-                </wp:positionH>
-                <wp:positionV relativeFrom="paragraph">
-                  <wp:posOffset>107068</wp:posOffset>
-                </wp:positionV>
-                <wp:extent cx="3918857" cy="498764"/>
-                <wp:effectExtent l="0" t="0" r="0" b="0"/>
-                <wp:wrapNone/>
-                <wp:docPr id="1848706706" name="Text Box 2"/>
-                <wp:cNvGraphicFramePr/>
-                <a:graphic xmlns:a="http://schemas.openxmlformats.org/drawingml/2006/main">
-                  <a:graphicData uri="http://schemas.microsoft.com/office/word/2010/wordprocessingShape">
-                    <wps:wsp>
-                      <wps:cNvSpPr txBox="1"/>
-                      <wps:spPr>
-                        <a:xfrm>
-                          <a:off x="0" y="0"/>
-                          <a:ext cx="3918857" cy="498764"/>
-                        </a:xfrm>
-                        <a:prstGeom prst="rect">
-                          <a:avLst/>
-                        </a:prstGeom>
-                        <a:noFill/>
-                        <a:ln w="6350">
-                          <a:noFill/>
-                        </a:ln>
-                      </wps:spPr>
-                      <wps:txbx>
-                        <w:txbxContent>
-                          <w:tbl>
-                            <w:tblPr>
-                              <w:tblStyle w:val="TableGrid"/>
-                              <w:tblOverlap w:val="never"/>
-                              <w:tblW w:w="0" w:type="auto"/>
-                              <w:tblLook w:val="04A0" w:firstRow="1" w:lastRow="0" w:firstColumn="1" w:lastColumn="0" w:noHBand="0" w:noVBand="1"/>
-                            </w:tblPr>
-                            <w:tblGrid>
-                              <w:gridCol w:w="2070"/>
-                              <w:gridCol w:w="630"/>
-                              <w:gridCol w:w="720"/>
-                              <w:gridCol w:w="634"/>
-                              <w:gridCol w:w="630"/>
-                            </w:tblGrid>
-                            <w:tr>
-                              <w:trPr>
-                                <w:trHeight w:val="252"/>
-                              </w:trPr>
-                              <w:tc>
-                                <w:tcPr>
-                                  <w:tcW w:w="2070" w:type="dxa"/>
-                                  <w:tcBorders>
-                                    <w:top w:val="nil"/>
-                                    <w:left w:val="nil"/>
-                                    <w:bottom w:val="single" w:sz="4" w:space="0" w:color="auto"/>
-                                    <w:right w:val="nil"/>
-                                  </w:tcBorders>
-                                </w:tcPr>
-                                <w:p>
-                                  <w:pPr>
-                                    <w:pStyle w:val="TableParagraph"/>
-                                    <w:suppressOverlap/>
-                                    <w:rPr>
-                                      <w:sz w:val="18"/>
-                                    </w:rPr>
-                                  </w:pPr>
-                                </w:p>
-                              </w:tc>
-                              <w:tc>
-                                <w:tcPr>
-                                  <w:tcW w:w="630" w:type="dxa"/>
-                                  <w:tcBorders>
-                                    <w:top w:val="nil"/>
-                                    <w:left w:val="nil"/>
-                                    <w:bottom w:val="single" w:sz="4" w:space="0" w:color="auto"/>
-                                    <w:right w:val="nil"/>
-                                  </w:tcBorders>
-                                  <w:vAlign w:val="center"/>
-                                </w:tcPr>
-                                <w:p>
-                                  <w:pPr>
-                                    <w:pStyle w:val="TableParagraph"/>
-                                    <w:suppressOverlap/>
-                                    <w:jc w:val="center"/>
-                                    <w:rPr>
-                                      <w:sz w:val="18"/>
-                                    </w:rPr>
-                                  </w:pPr>
-                                  <w:r>
-                                    <w:rPr>
-                                      <w:sz w:val="18"/>
-                                    </w:rPr>
-                                    <w:t>Q1</w:t>
-                                  </w:r>
-                                </w:p>
-                              </w:tc>
-                              <w:tc>
-                                <w:tcPr>
-                                  <w:tcW w:w="720" w:type="dxa"/>
-                                  <w:tcBorders>
-                                    <w:top w:val="nil"/>
-                                    <w:left w:val="nil"/>
-                                    <w:bottom w:val="single" w:sz="4" w:space="0" w:color="auto"/>
-                                    <w:right w:val="nil"/>
-                                  </w:tcBorders>
-                                  <w:vAlign w:val="center"/>
-                                </w:tcPr>
-                                <w:p>
-                                  <w:pPr>
-                                    <w:pStyle w:val="TableParagraph"/>
-                                    <w:suppressOverlap/>
-                                    <w:jc w:val="center"/>
-                                    <w:rPr>
-                                      <w:sz w:val="18"/>
-                                    </w:rPr>
-                                  </w:pPr>
-                                  <w:r>
-                                    <w:rPr>
-                                      <w:sz w:val="18"/>
-                                    </w:rPr>
-                                    <w:t>Q2</w:t>
-                                  </w:r>
-                                </w:p>
-                              </w:tc>
-                              <w:tc>
-                                <w:tcPr>
-                                  <w:tcW w:w="540" w:type="dxa"/>
-                                  <w:tcBorders>
-                                    <w:top w:val="nil"/>
-                                    <w:left w:val="nil"/>
-                                    <w:bottom w:val="single" w:sz="4" w:space="0" w:color="auto"/>
-                                    <w:right w:val="nil"/>
-                                  </w:tcBorders>
-                                  <w:vAlign w:val="center"/>
-                                </w:tcPr>
-                                <w:p>
-                                  <w:pPr>
-                                    <w:pStyle w:val="TableParagraph"/>
-                                    <w:suppressOverlap/>
-                                    <w:jc w:val="center"/>
-                                    <w:rPr>
-                                      <w:sz w:val="18"/>
-                                    </w:rPr>
-                                  </w:pPr>
-                                  <w:r>
-                                    <w:rPr>
-                                      <w:sz w:val="18"/>
-                                    </w:rPr>
-                                    <w:t>Q3</w:t>
-                                  </w:r>
-                                </w:p>
-                              </w:tc>
-                              <w:tc>
-                                <w:tcPr>
-                                  <w:tcW w:w="630" w:type="dxa"/>
-                                  <w:tcBorders>
-                                    <w:top w:val="nil"/>
-                                    <w:left w:val="nil"/>
-                                    <w:bottom w:val="single" w:sz="4" w:space="0" w:color="auto"/>
-                                    <w:right w:val="nil"/>
-                                  </w:tcBorders>
-                                  <w:vAlign w:val="center"/>
-                                </w:tcPr>
-                                <w:p>
-                                  <w:pPr>
-                                    <w:pStyle w:val="TableParagraph"/>
-                                    <w:suppressOverlap/>
-                                    <w:jc w:val="center"/>
-                                    <w:rPr>
-                                      <w:sz w:val="18"/>
-                                    </w:rPr>
-                                  </w:pPr>
-                                  <w:r>
-                                    <w:rPr>
-                                      <w:sz w:val="18"/>
-                                    </w:rPr>
-                                    <w:t>Q4</w:t>
-                                  </w:r>
-                                </w:p>
-                              </w:tc>
-                            </w:tr>
-                            <w:tr>
-                              <w:trPr>
-                                <w:trHeight w:val="252"/>
-                              </w:trPr>
-                              <w:tc>
-                                <w:tcPr>
-                                  <w:tcW w:w="2070" w:type="dxa"/>
-                                  <w:tcBorders>
-                                    <w:top w:val="single" w:sz="4" w:space="0" w:color="auto"/>
-                                  </w:tcBorders>
-                                </w:tcPr>
-                                <w:p>
-                                  <w:pPr>
-                                    <w:pStyle w:val="TableParagraph"/>
-                                    <w:suppressOverlap/>
-                                    <w:rPr>
-                                      <w:sz w:val="20"/>
-                                      <w:szCs w:val="20"/>
-                                    </w:rPr>
-                                  </w:pPr>
-                                  <w:r>
-                                    <w:rPr>
-                                      <w:sz w:val="20"/>
-                                      <w:szCs w:val="20"/>
-                                    </w:rPr>
-                                    <w:t>Learning Modality</w:t>
-                                  </w:r>
-                                </w:p>
-                              </w:tc>
-                              <w:tc>
-                                <w:tcPr>
-                                  <w:tcW w:w="630" w:type="dxa"/>
-                                  <w:tcBorders>
-                                    <w:top w:val="single" w:sz="4" w:space="0" w:color="auto"/>
-                                  </w:tcBorders>
-                                  <w:vAlign w:val="center"/>
-                                </w:tcPr>
-                                <w:p>
-                                  <w:pPr>
-                                    <w:pStyle w:val="TableParagraph"/>
-                                    <w:suppressOverlap/>
-                                    <w:jc w:val="center"/>
-                                    <w:rPr>
-                                      <w:sz w:val="18"/>
-                                    </w:rPr>
-                                  </w:pPr>
-                                  <w:r>
-                                    <w:rPr>
-                                      <w:sz w:val="18"/>
-                                    </w:rPr>
-                                    <w:t>BL</w:t>
-                                  </w:r>
-                                </w:p>
-                              </w:tc>
-                              <w:tc>
-                                <w:tcPr>
-                                  <w:tcW w:w="720" w:type="dxa"/>
-                                  <w:tcBorders>
-                                    <w:top w:val="single" w:sz="4" w:space="0" w:color="auto"/>
-                                  </w:tcBorders>
-                                  <w:vAlign w:val="center"/>
-                                </w:tcPr>
-                                <w:p>
-                                  <w:pPr>
-                                    <w:pStyle w:val="TableParagraph"/>
-                                    <w:suppressOverlap/>
-                                    <w:jc w:val="center"/>
-                                    <w:rPr>
-                                      <w:sz w:val="18"/>
-                                    </w:rPr>
-                                  </w:pPr>
-                                  <w:r>
-                                    <w:rPr>
-                                      <w:sz w:val="18"/>
-                                    </w:rPr>
-                                    <w:t>F2F</w:t>
-                                  </w:r>
-                                </w:p>
-                              </w:tc>
-                              <w:tc>
-                                <w:tcPr>
-                                  <w:tcW w:w="540" w:type="dxa"/>
-                                  <w:tcBorders>
-                                    <w:top w:val="single" w:sz="4" w:space="0" w:color="auto"/>
-                                  </w:tcBorders>
-                                  <w:vAlign w:val="center"/>
-                                </w:tcPr>
-                                <w:p>
-                                  <w:pPr>
-                                    <w:pStyle w:val="TableParagraph"/>
-                                    <w:suppressOverlap/>
-                                    <w:jc w:val="center"/>
-                                    <w:rPr>
-                                      <w:sz w:val="18"/>
-                                    </w:rPr>
-                                  </w:pPr>
-                                  <w:r>
-                                    <w:rPr>
-                                      <w:sz w:val="18"/>
-                                    </w:rPr>
-                                    <w:t>MDL</w:t>
-                                  </w:r>
-                                </w:p>
-                              </w:tc>
-                              <w:tc>
-                                <w:tcPr>
-                                  <w:tcW w:w="630" w:type="dxa"/>
-                                  <w:tcBorders>
-                                    <w:top w:val="single" w:sz="4" w:space="0" w:color="auto"/>
-                                  </w:tcBorders>
-                                  <w:vAlign w:val="center"/>
-                                </w:tcPr>
-                                <w:p>
-                                  <w:pPr>
-                                    <w:pStyle w:val="TableParagraph"/>
-                                    <w:suppressOverlap/>
-                                    <w:jc w:val="center"/>
-                                    <w:rPr>
-                                      <w:sz w:val="18"/>
-                                    </w:rPr>
-                                  </w:pPr>
-                                  <w:r>
-                                    <w:rPr>
-                                      <w:sz w:val="18"/>
-                                    </w:rPr>
-                                    <w:t>ODL</w:t>
-                                  </w:r>
-                                </w:p>
-                              </w:tc>
-                            </w:tr>
-                          </w:tbl>
-                          <w:p/>
-                        </w:txbxContent>
-                      </wps:txbx>
-                      <wps:bodyPr rot="0" spcFirstLastPara="0" vertOverflow="overflow" horzOverflow="overflow" vert="horz" wrap="square" lIns="91440" tIns="45720" rIns="91440" bIns="45720" numCol="1" spcCol="0" rtlCol="0" fromWordArt="0" anchor="t" anchorCtr="0" forceAA="0" compatLnSpc="1">
-                        <a:prstTxWarp prst="textNoShape">
-                          <a:avLst/>
-                        </a:prstTxWarp>
-                        <a:noAutofit/>
-                      </wps:bodyPr>
-                    </wps:wsp>
-                  </a:graphicData>
-                </a:graphic>
-                <wp14:sizeRelH relativeFrom="margin">
-                  <wp14:pctWidth>0</wp14:pctWidth>
-                </wp14:sizeRelH>
-                <wp14:sizeRelV relativeFrom="margin">
-                  <wp14:pctHeight>0</wp14:pctHeight>
-                </wp14:sizeRelV>
-              </wp:anchor>
-            </w:drawing>
-          </mc:Choice>
-          <mc:Fallback>
-            <w:pict>
-              <v:shape w14:anchorId="57A503C2" id="Text Box 2" o:spid="_x0000_s1030" type="#_x0000_t202" style="position:absolute;margin-left:0;margin-top:8.45pt;width:308.55pt;height:39.25pt;z-index:251680768;visibility:visible;mso-wrap-style:square;mso-width-percent:0;mso-height-percent:0;mso-wrap-distance-left:9pt;mso-wrap-distance-top:0;mso-wrap-distance-right:9pt;mso-wrap-distance-bottom:0;mso-position-horizontal:left;mso-position-horizontal-relative:margin;mso-position-vertical:absolute;mso-position-vertical-relative:text;mso-width-percent:0;mso-height-percent:0;mso-width-relative:margin;mso-height-relative:margin;v-text-anchor:top" o:gfxdata="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" filled="f" stroked="f" strokeweight=".5pt">
-                <v:textbox>
-                  <w:txbxContent>
-                    <w:tbl>
-                      <w:tblPr>
-                        <w:tblStyle w:val="TableGrid"/>
-                        <w:tblOverlap w:val="never"/>
-                        <w:tblW w:w="0" w:type="auto"/>
-                        <w:tblLook w:val="04A0" w:firstRow="1" w:lastRow="0" w:firstColumn="1" w:lastColumn="0" w:noHBand="0" w:noVBand="1"/>
-                      </w:tblPr>
-                      <w:tblGrid>
-                        <w:gridCol w:w="2070"/>
-                        <w:gridCol w:w="630"/>
-                        <w:gridCol w:w="720"/>
-                        <w:gridCol w:w="634"/>
-                        <w:gridCol w:w="630"/>
-                      </w:tblGrid>
-                      <w:tr>
-                        <w:trPr>
-                          <w:trHeight w:val="252"/>
-                        </w:trPr>
-                        <w:tc>
-                          <w:tcPr>
-                            <w:tcW w:w="2070" w:type="dxa"/>
-                            <w:tcBorders>
-                              <w:top w:val="nil"/>
-                              <w:left w:val="nil"/>
-                              <w:bottom w:val="single" w:sz="4" w:space="0" w:color="auto"/>
-                              <w:right w:val="nil"/>
-                            </w:tcBorders>
-                          </w:tcPr>
-                          <w:p>
-                            <w:pPr>
-                              <w:pStyle w:val="TableParagraph"/>
-                              <w:suppressOverlap/>
-                              <w:rPr>
-                                <w:sz w:val="18"/>
-                              </w:rPr>
-                            </w:pPr>
-                          </w:p>
-                        </w:tc>
-                        <w:tc>
-                          <w:tcPr>
-                            <w:tcW w:w="630" w:type="dxa"/>
-                            <w:tcBorders>
-                              <w:top w:val="nil"/>
-                              <w:left w:val="nil"/>
-                              <w:bottom w:val="single" w:sz="4" w:space="0" w:color="auto"/>
-                              <w:right w:val="nil"/>
-                            </w:tcBorders>
-                            <w:vAlign w:val="center"/>
-                          </w:tcPr>
-                          <w:p>
-                            <w:pPr>
-                              <w:pStyle w:val="TableParagraph"/>
-                              <w:suppressOverlap/>
-                              <w:jc w:val="center"/>
-                              <w:rPr>
-                                <w:sz w:val="18"/>
-                              </w:rPr>
-                            </w:pPr>
-                            <w:r>
-                              <w:rPr>
-                                <w:sz w:val="18"/>
-                              </w:rPr>
-                              <w:t>Q1</w:t>
-                            </w:r>
-                          </w:p>
-                        </w:tc>
-                        <w:tc>
-                          <w:tcPr>
-                            <w:tcW w:w="720" w:type="dxa"/>
-                            <w:tcBorders>
-                              <w:top w:val="nil"/>
-                              <w:left w:val="nil"/>
-                              <w:bottom w:val="single" w:sz="4" w:space="0" w:color="auto"/>
-                              <w:right w:val="nil"/>
-                            </w:tcBorders>
-                            <w:vAlign w:val="center"/>
-                          </w:tcPr>
-                          <w:p>
-                            <w:pPr>
-                              <w:pStyle w:val="TableParagraph"/>
-                              <w:suppressOverlap/>
-                              <w:jc w:val="center"/>
-                              <w:rPr>
-                                <w:sz w:val="18"/>
-                              </w:rPr>
-                            </w:pPr>
-                            <w:r>
-                              <w:rPr>
-                                <w:sz w:val="18"/>
-                              </w:rPr>
-                              <w:t>Q2</w:t>
-                            </w:r>
-                          </w:p>
-                        </w:tc>
-                        <w:tc>
-                          <w:tcPr>
-                            <w:tcW w:w="540" w:type="dxa"/>
-                            <w:tcBorders>
-                              <w:top w:val="nil"/>
-                              <w:left w:val="nil"/>
-                              <w:bottom w:val="single" w:sz="4" w:space="0" w:color="auto"/>
-                              <w:right w:val="nil"/>
-                            </w:tcBorders>
-                            <w:vAlign w:val="center"/>
-                          </w:tcPr>
-                          <w:p>
-                            <w:pPr>
-                              <w:pStyle w:val="TableParagraph"/>
-                              <w:suppressOverlap/>
-                              <w:jc w:val="center"/>
-                              <w:rPr>
-                                <w:sz w:val="18"/>
-                              </w:rPr>
-                            </w:pPr>
-                            <w:r>
-                              <w:rPr>
-                                <w:sz w:val="18"/>
-                              </w:rPr>
-                              <w:t>Q3</w:t>
-                            </w:r>
-                          </w:p>
-                        </w:tc>
-                        <w:tc>
-                          <w:tcPr>
-                            <w:tcW w:w="630" w:type="dxa"/>
-                            <w:tcBorders>
-                              <w:top w:val="nil"/>
-                              <w:left w:val="nil"/>
-                              <w:bottom w:val="single" w:sz="4" w:space="0" w:color="auto"/>
-                              <w:right w:val="nil"/>
-                            </w:tcBorders>
-                            <w:vAlign w:val="center"/>
-                          </w:tcPr>
-                          <w:p>
-                            <w:pPr>
-                              <w:pStyle w:val="TableParagraph"/>
-                              <w:suppressOverlap/>
-                              <w:jc w:val="center"/>
-                              <w:rPr>
-                                <w:sz w:val="18"/>
-                              </w:rPr>
-                            </w:pPr>
-                            <w:r>
-                              <w:rPr>
-                                <w:sz w:val="18"/>
-                              </w:rPr>
-                              <w:t>Q4</w:t>
-                            </w:r>
-                          </w:p>
-                        </w:tc>
-                      </w:tr>
-                      <w:tr>
-                        <w:trPr>
-                          <w:trHeight w:val="252"/>
-                        </w:trPr>
-                        <w:tc>
-                          <w:tcPr>
-                            <w:tcW w:w="2070" w:type="dxa"/>
-                            <w:tcBorders>
-                              <w:top w:val="single" w:sz="4" w:space="0" w:color="auto"/>
-                            </w:tcBorders>
-                          </w:tcPr>
-                          <w:p>
-                            <w:pPr>
-                              <w:pStyle w:val="TableParagraph"/>
-                              <w:suppressOverlap/>
-                              <w:rPr>
-                                <w:sz w:val="20"/>
-                                <w:szCs w:val="20"/>
-                              </w:rPr>
-                            </w:pPr>
-                            <w:r>
-                              <w:rPr>
-                                <w:sz w:val="20"/>
-                                <w:szCs w:val="20"/>
-                              </w:rPr>
-                              <w:t>Learning Modality</w:t>
-                            </w:r>
-                          </w:p>
-                        </w:tc>
-                        <w:tc>
-                          <w:tcPr>
-                            <w:tcW w:w="630" w:type="dxa"/>
-                            <w:tcBorders>
-                              <w:top w:val="single" w:sz="4" w:space="0" w:color="auto"/>
-                            </w:tcBorders>
-                            <w:vAlign w:val="center"/>
-                          </w:tcPr>
-                          <w:p>
-                            <w:pPr>
-                              <w:pStyle w:val="TableParagraph"/>
-                              <w:suppressOverlap/>
-                              <w:jc w:val="center"/>
-                              <w:rPr>
-                                <w:sz w:val="18"/>
-                              </w:rPr>
-                            </w:pPr>
-                            <w:r>
-                              <w:rPr>
-                                <w:sz w:val="18"/>
-                              </w:rPr>
-                              <w:t>BL</w:t>
-                            </w:r>
-                          </w:p>
-                        </w:tc>
-                        <w:tc>
-                          <w:tcPr>
-                            <w:tcW w:w="720" w:type="dxa"/>
-                            <w:tcBorders>
-                              <w:top w:val="single" w:sz="4" w:space="0" w:color="auto"/>
-                            </w:tcBorders>
-                            <w:vAlign w:val="center"/>
-                          </w:tcPr>
-                          <w:p>
-                            <w:pPr>
-                              <w:pStyle w:val="TableParagraph"/>
-                              <w:suppressOverlap/>
-                              <w:jc w:val="center"/>
-                              <w:rPr>
-                                <w:sz w:val="18"/>
-                              </w:rPr>
-                            </w:pPr>
-                            <w:r>
-                              <w:rPr>
-                                <w:sz w:val="18"/>
-                              </w:rPr>
-                              <w:t>F2F</w:t>
-                            </w:r>
-                          </w:p>
-                        </w:tc>
-                        <w:tc>
-                          <w:tcPr>
-                            <w:tcW w:w="540" w:type="dxa"/>
-                            <w:tcBorders>
-                              <w:top w:val="single" w:sz="4" w:space="0" w:color="auto"/>
-                            </w:tcBorders>
-                            <w:vAlign w:val="center"/>
-                          </w:tcPr>
-                          <w:p>
-                            <w:pPr>
-                              <w:pStyle w:val="TableParagraph"/>
-                              <w:suppressOverlap/>
-                              <w:jc w:val="center"/>
-                              <w:rPr>
-                                <w:sz w:val="18"/>
-                              </w:rPr>
-                            </w:pPr>
-                            <w:r>
-                              <w:rPr>
-                                <w:sz w:val="18"/>
-                              </w:rPr>
-                              <w:t>MDL</w:t>
-                            </w:r>
-                          </w:p>
-                        </w:tc>
-                        <w:tc>
-                          <w:tcPr>
-                            <w:tcW w:w="630" w:type="dxa"/>
-                            <w:tcBorders>
-                              <w:top w:val="single" w:sz="4" w:space="0" w:color="auto"/>
-                            </w:tcBorders>
-                            <w:vAlign w:val="center"/>
-                          </w:tcPr>
-                          <w:p>
-                            <w:pPr>
-                              <w:pStyle w:val="TableParagraph"/>
-                              <w:suppressOverlap/>
-                              <w:jc w:val="center"/>
-                              <w:rPr>
-                                <w:sz w:val="18"/>
-                              </w:rPr>
-                            </w:pPr>
-                            <w:r>
-                              <w:rPr>
-                                <w:sz w:val="18"/>
-                              </w:rPr>
-                              <w:t>ODL</w:t>
-                            </w:r>
-                          </w:p>
-                        </w:tc>
-                      </w:tr>
-                    </w:tbl>
-                    <w:p/>
-                  </w:txbxContent>
-                </v:textbox>
-                <w10:wrap anchorx="margin"/>
-              </v:shape>
-            </w:pict>
-          </mc:Fallback>
-        </mc:AlternateContent>
-      </w:r>
-    </w:p>
+    <w:p/>
     <w:p/>
     <w:p>
       <w:r>
@@ -10914,7 +10794,7 @@
           </mc:Choice>
           <mc:Fallback>
             <w:pict>
-              <v:shape w14:anchorId="7568175E" id="_x0000_s1031" type="#_x0000_t202" style="position:absolute;margin-left:7.45pt;margin-top:1.05pt;width:332.9pt;height:99.1pt;z-index:251691008;visibility:visible;mso-wrap-style:square;mso-width-percent:0;mso-height-percent:0;mso-wrap-distance-left:9pt;mso-wrap-distance-top:0;mso-wrap-distance-right:9pt;mso-wrap-distance-bottom:0;mso-position-horizontal:absolute;mso-position-horizontal-relative:margin;mso-position-vertical:absolute;mso-position-vertical-relative:text;mso-width-percent:0;mso-height-percent:0;mso-width-relative:margin;mso-height-relative:margin;v-text-anchor:top" o:gfxdata="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" filled="f" stroked="f" strokeweight=".5pt">
+              <v:shape w14:anchorId="7568175E" id="_x0000_s1030" type="#_x0000_t202" style="position:absolute;margin-left:7.45pt;margin-top:1.05pt;width:332.9pt;height:99.1pt;z-index:251691008;visibility:visible;mso-wrap-style:square;mso-width-percent:0;mso-height-percent:0;mso-wrap-distance-left:9pt;mso-wrap-distance-top:0;mso-wrap-distance-right:9pt;mso-wrap-distance-bottom:0;mso-position-horizontal:absolute;mso-position-horizontal-relative:margin;mso-position-vertical:absolute;mso-position-vertical-relative:text;mso-width-percent:0;mso-height-percent:0;mso-width-relative:margin;mso-height-relative:margin;v-text-anchor:top" o:gfxdata="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" filled="f" stroked="f" strokeweight=".5pt">
                 <v:textbox>
                   <w:txbxContent>
                     <w:tbl>
@@ -13179,7 +13059,7 @@
           </mc:Choice>
           <mc:Fallback>
             <w:pict>
-              <v:shape w14:anchorId="0320CA35" id="Text Box 4" o:spid="_x0000_s1032" type="#_x0000_t202" style="position:absolute;left:0;text-align:left;margin-left:402.45pt;margin-top:5.7pt;width:367.45pt;height:342.2pt;z-index:251705344;visibility:visible;mso-wrap-style:square;mso-height-percent:0;mso-wrap-distance-left:9pt;mso-wrap-distance-top:0;mso-wrap-distance-right:9pt;mso-wrap-distance-bottom:0;mso-position-horizontal:absolute;mso-position-horizontal-relative:margin;mso-position-vertical:absolute;mso-position-vertical-relative:text;mso-height-percent:0;mso-height-relative:margin;v-text-anchor:top" o:gfxdata="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" filled="f" stroked="f" strokeweight=".5pt">
+              <v:shape w14:anchorId="0320CA35" id="Text Box 4" o:spid="_x0000_s1031" type="#_x0000_t202" style="position:absolute;left:0;text-align:left;margin-left:402.45pt;margin-top:5.7pt;width:367.45pt;height:342.2pt;z-index:251705344;visibility:visible;mso-wrap-style:square;mso-height-percent:0;mso-wrap-distance-left:9pt;mso-wrap-distance-top:0;mso-wrap-distance-right:9pt;mso-wrap-distance-bottom:0;mso-position-horizontal:absolute;mso-position-horizontal-relative:margin;mso-position-vertical:absolute;mso-position-vertical-relative:text;mso-height-percent:0;mso-height-relative:margin;v-text-anchor:top" o:gfxdata="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" filled="f" stroked="f" strokeweight=".5pt">
                 <v:textbox>
                   <w:txbxContent>
                     <w:tbl>
@@ -15424,7 +15304,7 @@
           </mc:Choice>
           <mc:Fallback>
             <w:pict>
-              <v:shape w14:anchorId="7785FB5D" id="Text Box 5" o:spid="_x0000_s1033" type="#_x0000_t202" style="position:absolute;left:0;text-align:left;margin-left:40.25pt;margin-top:9.2pt;width:277.25pt;height:81.8pt;z-index:251709440;visibility:visible;mso-wrap-style:square;mso-width-percent:0;mso-height-percent:0;mso-wrap-distance-left:9pt;mso-wrap-distance-top:0;mso-wrap-distance-right:9pt;mso-wrap-distance-bottom:0;mso-position-horizontal:absolute;mso-position-horizontal-relative:text;mso-position-vertical:absolute;mso-position-vertical-relative:text;mso-width-percent:0;mso-height-percent:0;mso-width-relative:margin;mso-height-relative:margin;v-text-anchor:top" o:gfxdata="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" filled="f" stroked="f" strokeweight=".5pt">
+              <v:shape w14:anchorId="7785FB5D" id="Text Box 5" o:spid="_x0000_s1032" type="#_x0000_t202" style="position:absolute;left:0;text-align:left;margin-left:40.25pt;margin-top:9.2pt;width:277.25pt;height:81.8pt;z-index:251709440;visibility:visible;mso-wrap-style:square;mso-width-percent:0;mso-height-percent:0;mso-wrap-distance-left:9pt;mso-wrap-distance-top:0;mso-wrap-distance-right:9pt;mso-wrap-distance-bottom:0;mso-position-horizontal:absolute;mso-position-horizontal-relative:text;mso-position-vertical:absolute;mso-position-vertical-relative:text;mso-width-percent:0;mso-height-percent:0;mso-width-relative:margin;mso-height-relative:margin;v-text-anchor:top" o:gfxdata="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" filled="f" stroked="f" strokeweight=".5pt">
                 <v:textbox>
                   <w:txbxContent>
                     <w:tbl>

</xml_diff>

<commit_message>
added MATATAG curicculum logo to sf9
</commit_message>
<xml_diff>
--- a/public/docx/SF 9 Elem and JHS - Sample.docx
+++ b/public/docx/SF 9 Elem and JHS - Sample.docx
@@ -2147,6 +2147,73 @@
           <w:lang w:val="en-US"/>
         </w:rPr>
       </w:pPr>
+      <w:r>
+        <w:rPr>
+          <w:noProof/>
+        </w:rPr>
+        <w:drawing>
+          <wp:anchor distT="0" distB="0" distL="114300" distR="114300" simplePos="0" relativeHeight="251715584" behindDoc="0" locked="0" layoutInCell="1" allowOverlap="1" wp14:anchorId="3BCF284E" wp14:editId="6CB1039E">
+            <wp:simplePos x="0" y="0"/>
+            <wp:positionH relativeFrom="column">
+              <wp:posOffset>3754532</wp:posOffset>
+            </wp:positionH>
+            <wp:positionV relativeFrom="paragraph">
+              <wp:posOffset>172085</wp:posOffset>
+            </wp:positionV>
+            <wp:extent cx="475013" cy="145403"/>
+            <wp:effectExtent l="0" t="0" r="1270" b="7620"/>
+            <wp:wrapNone/>
+            <wp:docPr id="1541923650" name="Picture 10" descr="MATATAG Advocacy | DepEd Cotabato"/>
+            <wp:cNvGraphicFramePr>
+              <a:graphicFrameLocks xmlns:a="http://schemas.openxmlformats.org/drawingml/2006/main" noChangeAspect="1"/>
+            </wp:cNvGraphicFramePr>
+            <a:graphic xmlns:a="http://schemas.openxmlformats.org/drawingml/2006/main">
+              <a:graphicData uri="http://schemas.openxmlformats.org/drawingml/2006/picture">
+                <pic:pic xmlns:pic="http://schemas.openxmlformats.org/drawingml/2006/picture">
+                  <pic:nvPicPr>
+                    <pic:cNvPr id="0" name="Picture 1" descr="MATATAG Advocacy | DepEd Cotabato"/>
+                    <pic:cNvPicPr>
+                      <a:picLocks noChangeAspect="1" noChangeArrowheads="1"/>
+                    </pic:cNvPicPr>
+                  </pic:nvPicPr>
+                  <pic:blipFill>
+                    <a:blip r:embed="rId6" cstate="print">
+                      <a:extLst>
+                        <a:ext uri="{28A0092B-C50C-407E-A947-70E740481C1C}">
+                          <a14:useLocalDpi xmlns:a14="http://schemas.microsoft.com/office/drawing/2010/main" val="0"/>
+                        </a:ext>
+                      </a:extLst>
+                    </a:blip>
+                    <a:srcRect/>
+                    <a:stretch>
+                      <a:fillRect/>
+                    </a:stretch>
+                  </pic:blipFill>
+                  <pic:spPr bwMode="auto">
+                    <a:xfrm>
+                      <a:off x="0" y="0"/>
+                      <a:ext cx="475013" cy="145403"/>
+                    </a:xfrm>
+                    <a:prstGeom prst="rect">
+                      <a:avLst/>
+                    </a:prstGeom>
+                    <a:noFill/>
+                    <a:ln>
+                      <a:noFill/>
+                    </a:ln>
+                  </pic:spPr>
+                </pic:pic>
+              </a:graphicData>
+            </a:graphic>
+            <wp14:sizeRelH relativeFrom="margin">
+              <wp14:pctWidth>0</wp14:pctWidth>
+            </wp14:sizeRelH>
+            <wp14:sizeRelV relativeFrom="margin">
+              <wp14:pctHeight>0</wp14:pctHeight>
+            </wp14:sizeRelV>
+          </wp:anchor>
+        </w:drawing>
+      </w:r>
       <w:r>
         <w:rPr>
           <w:rFonts w:ascii="Bookman Old Style" w:hAnsi="Bookman Old Style"/>

</xml_diff>